<commit_message>
main: fix quality call
- Fix quality call by adding pjmedia config
- Add multi SIP port by creating multi transport config

Signed-off-by: Nguyen Tien Thanh - ThanhNT90 (FGA.DAP) <ThanhNT90@fsoft.com.vn>
</commit_message>
<xml_diff>
--- a/HuongDan.docx
+++ b/HuongDan.docx
@@ -10,8 +10,21 @@
           <w:numId w:val="1"/>
         </w:numPr>
       </w:pPr>
-      <w:r>
-        <w:t>Dùng app để build app</w:t>
+      <w:proofErr w:type="spellStart"/>
+      <w:r>
+        <w:t>Dùng</w:t>
+      </w:r>
+      <w:proofErr w:type="spellEnd"/>
+      <w:r>
+        <w:t xml:space="preserve"> app </w:t>
+      </w:r>
+      <w:proofErr w:type="spellStart"/>
+      <w:r>
+        <w:t>để</w:t>
+      </w:r>
+      <w:proofErr w:type="spellEnd"/>
+      <w:r>
+        <w:t xml:space="preserve"> build app</w:t>
       </w:r>
     </w:p>
     <w:p>
@@ -22,9 +35,27 @@
           <w:numId w:val="1"/>
         </w:numPr>
       </w:pPr>
-      <w:r>
-        <w:t>Dùng make clean để clean app cũ</w:t>
-      </w:r>
+      <w:proofErr w:type="spellStart"/>
+      <w:r>
+        <w:t>Dùng</w:t>
+      </w:r>
+      <w:proofErr w:type="spellEnd"/>
+      <w:r>
+        <w:t xml:space="preserve"> make clean </w:t>
+      </w:r>
+      <w:proofErr w:type="spellStart"/>
+      <w:r>
+        <w:t>để</w:t>
+      </w:r>
+      <w:proofErr w:type="spellEnd"/>
+      <w:r>
+        <w:t xml:space="preserve"> clean app </w:t>
+      </w:r>
+      <w:proofErr w:type="spellStart"/>
+      <w:r>
+        <w:t>cũ</w:t>
+      </w:r>
+      <w:proofErr w:type="spellEnd"/>
     </w:p>
     <w:p>
       <w:pPr>
@@ -42,11 +73,145 @@
           <w:b/>
         </w:rPr>
       </w:pPr>
-      <w:r>
-        <w:rPr>
-          <w:b/>
-        </w:rPr>
-        <w:t>Đối với phần đăng ký tài khoản SIP khi thay đổi SIP server:</w:t>
+      <w:proofErr w:type="spellStart"/>
+      <w:r>
+        <w:rPr>
+          <w:b/>
+        </w:rPr>
+        <w:t>Đối</w:t>
+      </w:r>
+      <w:proofErr w:type="spellEnd"/>
+      <w:r>
+        <w:rPr>
+          <w:b/>
+        </w:rPr>
+        <w:t xml:space="preserve"> </w:t>
+      </w:r>
+      <w:proofErr w:type="spellStart"/>
+      <w:r>
+        <w:rPr>
+          <w:b/>
+        </w:rPr>
+        <w:t>với</w:t>
+      </w:r>
+      <w:proofErr w:type="spellEnd"/>
+      <w:r>
+        <w:rPr>
+          <w:b/>
+        </w:rPr>
+        <w:t xml:space="preserve"> </w:t>
+      </w:r>
+      <w:proofErr w:type="spellStart"/>
+      <w:r>
+        <w:rPr>
+          <w:b/>
+        </w:rPr>
+        <w:t>phần</w:t>
+      </w:r>
+      <w:proofErr w:type="spellEnd"/>
+      <w:r>
+        <w:rPr>
+          <w:b/>
+        </w:rPr>
+        <w:t xml:space="preserve"> </w:t>
+      </w:r>
+      <w:proofErr w:type="spellStart"/>
+      <w:r>
+        <w:rPr>
+          <w:b/>
+        </w:rPr>
+        <w:t>đăng</w:t>
+      </w:r>
+      <w:proofErr w:type="spellEnd"/>
+      <w:r>
+        <w:rPr>
+          <w:b/>
+        </w:rPr>
+        <w:t xml:space="preserve"> </w:t>
+      </w:r>
+      <w:proofErr w:type="spellStart"/>
+      <w:r>
+        <w:rPr>
+          <w:b/>
+        </w:rPr>
+        <w:t>ký</w:t>
+      </w:r>
+      <w:proofErr w:type="spellEnd"/>
+      <w:r>
+        <w:rPr>
+          <w:b/>
+        </w:rPr>
+        <w:t xml:space="preserve"> </w:t>
+      </w:r>
+      <w:proofErr w:type="spellStart"/>
+      <w:r>
+        <w:rPr>
+          <w:b/>
+        </w:rPr>
+        <w:t>tài</w:t>
+      </w:r>
+      <w:proofErr w:type="spellEnd"/>
+      <w:r>
+        <w:rPr>
+          <w:b/>
+        </w:rPr>
+        <w:t xml:space="preserve"> </w:t>
+      </w:r>
+      <w:proofErr w:type="spellStart"/>
+      <w:r>
+        <w:rPr>
+          <w:b/>
+        </w:rPr>
+        <w:t>khoản</w:t>
+      </w:r>
+      <w:proofErr w:type="spellEnd"/>
+      <w:r>
+        <w:rPr>
+          <w:b/>
+        </w:rPr>
+        <w:t xml:space="preserve"> SIP </w:t>
+      </w:r>
+      <w:proofErr w:type="spellStart"/>
+      <w:r>
+        <w:rPr>
+          <w:b/>
+        </w:rPr>
+        <w:t>khi</w:t>
+      </w:r>
+      <w:proofErr w:type="spellEnd"/>
+      <w:r>
+        <w:rPr>
+          <w:b/>
+        </w:rPr>
+        <w:t xml:space="preserve"> </w:t>
+      </w:r>
+      <w:proofErr w:type="spellStart"/>
+      <w:r>
+        <w:rPr>
+          <w:b/>
+        </w:rPr>
+        <w:t>thay</w:t>
+      </w:r>
+      <w:proofErr w:type="spellEnd"/>
+      <w:r>
+        <w:rPr>
+          <w:b/>
+        </w:rPr>
+        <w:t xml:space="preserve"> </w:t>
+      </w:r>
+      <w:proofErr w:type="spellStart"/>
+      <w:r>
+        <w:rPr>
+          <w:b/>
+        </w:rPr>
+        <w:t>đổi</w:t>
+      </w:r>
+      <w:proofErr w:type="spellEnd"/>
+      <w:r>
+        <w:rPr>
+          <w:b/>
+        </w:rPr>
+        <w:t xml:space="preserve"> SIP server:</w:t>
       </w:r>
     </w:p>
     <w:p>
@@ -57,8 +222,101 @@
           <w:numId w:val="1"/>
         </w:numPr>
       </w:pPr>
-      <w:r>
-        <w:t>Để sửa contact thì vào trong file config sửa các trường sau ([trong phần auth_info_0]):</w:t>
+      <w:proofErr w:type="spellStart"/>
+      <w:r>
+        <w:t>Để</w:t>
+      </w:r>
+      <w:proofErr w:type="spellEnd"/>
+      <w:r>
+        <w:t xml:space="preserve"> </w:t>
+      </w:r>
+      <w:proofErr w:type="spellStart"/>
+      <w:r>
+        <w:t>sửa</w:t>
+      </w:r>
+      <w:proofErr w:type="spellEnd"/>
+      <w:r>
+        <w:t xml:space="preserve"> contact </w:t>
+      </w:r>
+      <w:proofErr w:type="spellStart"/>
+      <w:r>
+        <w:t>thì</w:t>
+      </w:r>
+      <w:proofErr w:type="spellEnd"/>
+      <w:r>
+        <w:t xml:space="preserve"> </w:t>
+      </w:r>
+      <w:proofErr w:type="spellStart"/>
+      <w:r>
+        <w:t>vào</w:t>
+      </w:r>
+      <w:proofErr w:type="spellEnd"/>
+      <w:r>
+        <w:t xml:space="preserve"> </w:t>
+      </w:r>
+      <w:proofErr w:type="spellStart"/>
+      <w:r>
+        <w:t>trong</w:t>
+      </w:r>
+      <w:proofErr w:type="spellEnd"/>
+      <w:r>
+        <w:t xml:space="preserve"> file </w:t>
+      </w:r>
+      <w:proofErr w:type="spellStart"/>
+      <w:r>
+        <w:t>config</w:t>
+      </w:r>
+      <w:proofErr w:type="spellEnd"/>
+      <w:r>
+        <w:t xml:space="preserve"> </w:t>
+      </w:r>
+      <w:proofErr w:type="spellStart"/>
+      <w:r>
+        <w:t>sửa</w:t>
+      </w:r>
+      <w:proofErr w:type="spellEnd"/>
+      <w:r>
+        <w:t xml:space="preserve"> </w:t>
+      </w:r>
+      <w:proofErr w:type="spellStart"/>
+      <w:r>
+        <w:t>các</w:t>
+      </w:r>
+      <w:proofErr w:type="spellEnd"/>
+      <w:r>
+        <w:t xml:space="preserve"> </w:t>
+      </w:r>
+      <w:proofErr w:type="spellStart"/>
+      <w:r>
+        <w:t>trường</w:t>
+      </w:r>
+      <w:proofErr w:type="spellEnd"/>
+      <w:r>
+        <w:t xml:space="preserve"> </w:t>
+      </w:r>
+      <w:proofErr w:type="spellStart"/>
+      <w:r>
+        <w:t>sau</w:t>
+      </w:r>
+      <w:proofErr w:type="spellEnd"/>
+      <w:r>
+        <w:t xml:space="preserve"> ([</w:t>
+      </w:r>
+      <w:proofErr w:type="spellStart"/>
+      <w:r>
+        <w:t>trong</w:t>
+      </w:r>
+      <w:proofErr w:type="spellEnd"/>
+      <w:r>
+        <w:t xml:space="preserve"> </w:t>
+      </w:r>
+      <w:proofErr w:type="spellStart"/>
+      <w:r>
+        <w:t>phần</w:t>
+      </w:r>
+      <w:proofErr w:type="spellEnd"/>
+      <w:r>
+        <w:t xml:space="preserve"> auth_info_0]):</w:t>
       </w:r>
     </w:p>
     <w:p>
@@ -70,7 +328,23 @@
         </w:numPr>
       </w:pPr>
       <w:r>
-        <w:t>Username: tài khoản SIP</w:t>
+        <w:t xml:space="preserve">Username: </w:t>
+      </w:r>
+      <w:proofErr w:type="spellStart"/>
+      <w:r>
+        <w:t>tài</w:t>
+      </w:r>
+      <w:proofErr w:type="spellEnd"/>
+      <w:r>
+        <w:t xml:space="preserve"> </w:t>
+      </w:r>
+      <w:proofErr w:type="spellStart"/>
+      <w:r>
+        <w:t>khoản</w:t>
+      </w:r>
+      <w:proofErr w:type="spellEnd"/>
+      <w:r>
+        <w:t xml:space="preserve"> SIP</w:t>
       </w:r>
     </w:p>
     <w:p>
@@ -82,8 +356,21 @@
         </w:numPr>
       </w:pPr>
       <w:r>
-        <w:t>Secret: Mật khẩu</w:t>
-      </w:r>
+        <w:t xml:space="preserve">Secret: </w:t>
+      </w:r>
+      <w:proofErr w:type="spellStart"/>
+      <w:r>
+        <w:t>Mật</w:t>
+      </w:r>
+      <w:proofErr w:type="spellEnd"/>
+      <w:r>
+        <w:t xml:space="preserve"> </w:t>
+      </w:r>
+      <w:proofErr w:type="spellStart"/>
+      <w:r>
+        <w:t>khẩu</w:t>
+      </w:r>
+      <w:proofErr w:type="spellEnd"/>
     </w:p>
     <w:p>
       <w:pPr>
@@ -94,7 +381,39 @@
         </w:numPr>
       </w:pPr>
       <w:r>
-        <w:t>Domain: Địa chỉ của SIP server (asterisk hoặc cisco)</w:t>
+        <w:t xml:space="preserve">Domain: </w:t>
+      </w:r>
+      <w:proofErr w:type="spellStart"/>
+      <w:r>
+        <w:t>Địa</w:t>
+      </w:r>
+      <w:proofErr w:type="spellEnd"/>
+      <w:r>
+        <w:t xml:space="preserve"> </w:t>
+      </w:r>
+      <w:proofErr w:type="spellStart"/>
+      <w:r>
+        <w:t>chỉ</w:t>
+      </w:r>
+      <w:proofErr w:type="spellEnd"/>
+      <w:r>
+        <w:t xml:space="preserve"> </w:t>
+      </w:r>
+      <w:proofErr w:type="spellStart"/>
+      <w:r>
+        <w:t>của</w:t>
+      </w:r>
+      <w:proofErr w:type="spellEnd"/>
+      <w:r>
+        <w:t xml:space="preserve"> SIP server (asterisk </w:t>
+      </w:r>
+      <w:proofErr w:type="spellStart"/>
+      <w:r>
+        <w:t>hoặc</w:t>
+      </w:r>
+      <w:proofErr w:type="spellEnd"/>
+      <w:r>
+        <w:t xml:space="preserve"> cisco)</w:t>
       </w:r>
     </w:p>
     <w:p>
@@ -105,8 +424,53 @@
           <w:numId w:val="1"/>
         </w:numPr>
       </w:pPr>
-      <w:r>
-        <w:t>Để sửa sound device id (trong phần [sound] của file config):</w:t>
+      <w:proofErr w:type="spellStart"/>
+      <w:r>
+        <w:t>Để</w:t>
+      </w:r>
+      <w:proofErr w:type="spellEnd"/>
+      <w:r>
+        <w:t xml:space="preserve"> </w:t>
+      </w:r>
+      <w:proofErr w:type="spellStart"/>
+      <w:r>
+        <w:t>sửa</w:t>
+      </w:r>
+      <w:proofErr w:type="spellEnd"/>
+      <w:r>
+        <w:t xml:space="preserve"> sound device id (</w:t>
+      </w:r>
+      <w:proofErr w:type="spellStart"/>
+      <w:r>
+        <w:t>trong</w:t>
+      </w:r>
+      <w:proofErr w:type="spellEnd"/>
+      <w:r>
+        <w:t xml:space="preserve"> </w:t>
+      </w:r>
+      <w:proofErr w:type="spellStart"/>
+      <w:r>
+        <w:t>phần</w:t>
+      </w:r>
+      <w:proofErr w:type="spellEnd"/>
+      <w:r>
+        <w:t xml:space="preserve"> [sound] </w:t>
+      </w:r>
+      <w:proofErr w:type="spellStart"/>
+      <w:r>
+        <w:t>của</w:t>
+      </w:r>
+      <w:proofErr w:type="spellEnd"/>
+      <w:r>
+        <w:t xml:space="preserve"> file </w:t>
+      </w:r>
+      <w:proofErr w:type="spellStart"/>
+      <w:r>
+        <w:t>config</w:t>
+      </w:r>
+      <w:proofErr w:type="spellEnd"/>
+      <w:r>
+        <w:t>):</w:t>
       </w:r>
     </w:p>
     <w:p>
@@ -117,9 +481,11 @@
           <w:numId w:val="1"/>
         </w:numPr>
       </w:pPr>
+      <w:proofErr w:type="spellStart"/>
       <w:r>
         <w:t>playback_dev_id</w:t>
       </w:r>
+      <w:proofErr w:type="spellEnd"/>
       <w:r>
         <w:t xml:space="preserve"> = id</w:t>
       </w:r>
@@ -132,9 +498,11 @@
           <w:numId w:val="1"/>
         </w:numPr>
       </w:pPr>
+      <w:proofErr w:type="spellStart"/>
       <w:r>
         <w:t>capture_dev_id</w:t>
       </w:r>
+      <w:proofErr w:type="spellEnd"/>
       <w:r>
         <w:t xml:space="preserve"> = id</w:t>
       </w:r>
@@ -147,8 +515,165 @@
           <w:numId w:val="1"/>
         </w:numPr>
       </w:pPr>
-      <w:r>
-        <w:t>Lưu ý file config chỉ cần sửa các trường của phần #account0 và #account1 vì hiện giờ mới chỉ thực hiện 2 cuộc gọi song song.</w:t>
+      <w:proofErr w:type="spellStart"/>
+      <w:r>
+        <w:t>Lưu</w:t>
+      </w:r>
+      <w:proofErr w:type="spellEnd"/>
+      <w:r>
+        <w:t xml:space="preserve"> ý file </w:t>
+      </w:r>
+      <w:proofErr w:type="spellStart"/>
+      <w:r>
+        <w:t>config</w:t>
+      </w:r>
+      <w:proofErr w:type="spellEnd"/>
+      <w:r>
+        <w:t xml:space="preserve"> </w:t>
+      </w:r>
+      <w:proofErr w:type="spellStart"/>
+      <w:r>
+        <w:t>chỉ</w:t>
+      </w:r>
+      <w:proofErr w:type="spellEnd"/>
+      <w:r>
+        <w:t xml:space="preserve"> </w:t>
+      </w:r>
+      <w:proofErr w:type="spellStart"/>
+      <w:r>
+        <w:t>cần</w:t>
+      </w:r>
+      <w:proofErr w:type="spellEnd"/>
+      <w:r>
+        <w:t xml:space="preserve"> </w:t>
+      </w:r>
+      <w:proofErr w:type="spellStart"/>
+      <w:r>
+        <w:t>sửa</w:t>
+      </w:r>
+      <w:proofErr w:type="spellEnd"/>
+      <w:r>
+        <w:t xml:space="preserve"> </w:t>
+      </w:r>
+      <w:proofErr w:type="spellStart"/>
+      <w:r>
+        <w:t>các</w:t>
+      </w:r>
+      <w:proofErr w:type="spellEnd"/>
+      <w:r>
+        <w:t xml:space="preserve"> </w:t>
+      </w:r>
+      <w:proofErr w:type="spellStart"/>
+      <w:r>
+        <w:t>trường</w:t>
+      </w:r>
+      <w:proofErr w:type="spellEnd"/>
+      <w:r>
+        <w:t xml:space="preserve"> </w:t>
+      </w:r>
+      <w:proofErr w:type="spellStart"/>
+      <w:r>
+        <w:t>của</w:t>
+      </w:r>
+      <w:proofErr w:type="spellEnd"/>
+      <w:r>
+        <w:t xml:space="preserve"> </w:t>
+      </w:r>
+      <w:proofErr w:type="spellStart"/>
+      <w:r>
+        <w:t>phần</w:t>
+      </w:r>
+      <w:proofErr w:type="spellEnd"/>
+      <w:r>
+        <w:t xml:space="preserve"> #account0 </w:t>
+      </w:r>
+      <w:proofErr w:type="spellStart"/>
+      <w:r>
+        <w:t>và</w:t>
+      </w:r>
+      <w:proofErr w:type="spellEnd"/>
+      <w:r>
+        <w:t xml:space="preserve"> #account1 </w:t>
+      </w:r>
+      <w:proofErr w:type="spellStart"/>
+      <w:r>
+        <w:t>vì</w:t>
+      </w:r>
+      <w:proofErr w:type="spellEnd"/>
+      <w:r>
+        <w:t xml:space="preserve"> </w:t>
+      </w:r>
+      <w:proofErr w:type="spellStart"/>
+      <w:r>
+        <w:t>hiện</w:t>
+      </w:r>
+      <w:proofErr w:type="spellEnd"/>
+      <w:r>
+        <w:t xml:space="preserve"> </w:t>
+      </w:r>
+      <w:proofErr w:type="spellStart"/>
+      <w:r>
+        <w:t>giờ</w:t>
+      </w:r>
+      <w:proofErr w:type="spellEnd"/>
+      <w:r>
+        <w:t xml:space="preserve"> </w:t>
+      </w:r>
+      <w:proofErr w:type="spellStart"/>
+      <w:r>
+        <w:t>mới</w:t>
+      </w:r>
+      <w:proofErr w:type="spellEnd"/>
+      <w:r>
+        <w:t xml:space="preserve"> </w:t>
+      </w:r>
+      <w:proofErr w:type="spellStart"/>
+      <w:r>
+        <w:t>chỉ</w:t>
+      </w:r>
+      <w:proofErr w:type="spellEnd"/>
+      <w:r>
+        <w:t xml:space="preserve"> </w:t>
+      </w:r>
+      <w:proofErr w:type="spellStart"/>
+      <w:r>
+        <w:t>thực</w:t>
+      </w:r>
+      <w:proofErr w:type="spellEnd"/>
+      <w:r>
+        <w:t xml:space="preserve"> </w:t>
+      </w:r>
+      <w:proofErr w:type="spellStart"/>
+      <w:r>
+        <w:t>hiện</w:t>
+      </w:r>
+      <w:proofErr w:type="spellEnd"/>
+      <w:r>
+        <w:t xml:space="preserve"> 2 </w:t>
+      </w:r>
+      <w:proofErr w:type="spellStart"/>
+      <w:r>
+        <w:t>cuộc</w:t>
+      </w:r>
+      <w:proofErr w:type="spellEnd"/>
+      <w:r>
+        <w:t xml:space="preserve"> </w:t>
+      </w:r>
+      <w:proofErr w:type="spellStart"/>
+      <w:r>
+        <w:t>gọi</w:t>
+      </w:r>
+      <w:proofErr w:type="spellEnd"/>
+      <w:r>
+        <w:t xml:space="preserve"> song </w:t>
+      </w:r>
+      <w:proofErr w:type="spellStart"/>
+      <w:r>
+        <w:t>song</w:t>
+      </w:r>
+      <w:proofErr w:type="spellEnd"/>
+      <w:r>
+        <w:t>.</w:t>
       </w:r>
     </w:p>
     <w:p>
@@ -167,18 +692,293 @@
           <w:b/>
         </w:rPr>
       </w:pPr>
-      <w:r>
-        <w:rPr>
-          <w:b/>
-        </w:rPr>
-        <w:t>Đối với phần thực hiện cuộc gọi đi nếu muốn thay đổi số cần gọi thì phải thay đổ</w:t>
-      </w:r>
-      <w:r>
-        <w:rPr>
-          <w:b/>
-        </w:rPr>
-        <w:t xml:space="preserve">i trong file </w:t>
-      </w:r>
+      <w:proofErr w:type="spellStart"/>
+      <w:r>
+        <w:rPr>
+          <w:b/>
+        </w:rPr>
+        <w:t>Đối</w:t>
+      </w:r>
+      <w:proofErr w:type="spellEnd"/>
+      <w:r>
+        <w:rPr>
+          <w:b/>
+        </w:rPr>
+        <w:t xml:space="preserve"> </w:t>
+      </w:r>
+      <w:proofErr w:type="spellStart"/>
+      <w:r>
+        <w:rPr>
+          <w:b/>
+        </w:rPr>
+        <w:t>với</w:t>
+      </w:r>
+      <w:proofErr w:type="spellEnd"/>
+      <w:r>
+        <w:rPr>
+          <w:b/>
+        </w:rPr>
+        <w:t xml:space="preserve"> </w:t>
+      </w:r>
+      <w:proofErr w:type="spellStart"/>
+      <w:r>
+        <w:rPr>
+          <w:b/>
+        </w:rPr>
+        <w:t>phần</w:t>
+      </w:r>
+      <w:proofErr w:type="spellEnd"/>
+      <w:r>
+        <w:rPr>
+          <w:b/>
+        </w:rPr>
+        <w:t xml:space="preserve"> </w:t>
+      </w:r>
+      <w:proofErr w:type="spellStart"/>
+      <w:r>
+        <w:rPr>
+          <w:b/>
+        </w:rPr>
+        <w:t>thực</w:t>
+      </w:r>
+      <w:proofErr w:type="spellEnd"/>
+      <w:r>
+        <w:rPr>
+          <w:b/>
+        </w:rPr>
+        <w:t xml:space="preserve"> </w:t>
+      </w:r>
+      <w:proofErr w:type="spellStart"/>
+      <w:r>
+        <w:rPr>
+          <w:b/>
+        </w:rPr>
+        <w:t>hiện</w:t>
+      </w:r>
+      <w:proofErr w:type="spellEnd"/>
+      <w:r>
+        <w:rPr>
+          <w:b/>
+        </w:rPr>
+        <w:t xml:space="preserve"> </w:t>
+      </w:r>
+      <w:proofErr w:type="spellStart"/>
+      <w:r>
+        <w:rPr>
+          <w:b/>
+        </w:rPr>
+        <w:t>cuộc</w:t>
+      </w:r>
+      <w:proofErr w:type="spellEnd"/>
+      <w:r>
+        <w:rPr>
+          <w:b/>
+        </w:rPr>
+        <w:t xml:space="preserve"> </w:t>
+      </w:r>
+      <w:proofErr w:type="spellStart"/>
+      <w:r>
+        <w:rPr>
+          <w:b/>
+        </w:rPr>
+        <w:t>gọi</w:t>
+      </w:r>
+      <w:proofErr w:type="spellEnd"/>
+      <w:r>
+        <w:rPr>
+          <w:b/>
+        </w:rPr>
+        <w:t xml:space="preserve"> </w:t>
+      </w:r>
+      <w:proofErr w:type="spellStart"/>
+      <w:r>
+        <w:rPr>
+          <w:b/>
+        </w:rPr>
+        <w:t>đi</w:t>
+      </w:r>
+      <w:proofErr w:type="spellEnd"/>
+      <w:r>
+        <w:rPr>
+          <w:b/>
+        </w:rPr>
+        <w:t xml:space="preserve"> </w:t>
+      </w:r>
+      <w:proofErr w:type="spellStart"/>
+      <w:r>
+        <w:rPr>
+          <w:b/>
+        </w:rPr>
+        <w:t>nếu</w:t>
+      </w:r>
+      <w:proofErr w:type="spellEnd"/>
+      <w:r>
+        <w:rPr>
+          <w:b/>
+        </w:rPr>
+        <w:t xml:space="preserve"> </w:t>
+      </w:r>
+      <w:proofErr w:type="spellStart"/>
+      <w:r>
+        <w:rPr>
+          <w:b/>
+        </w:rPr>
+        <w:t>muốn</w:t>
+      </w:r>
+      <w:proofErr w:type="spellEnd"/>
+      <w:r>
+        <w:rPr>
+          <w:b/>
+        </w:rPr>
+        <w:t xml:space="preserve"> </w:t>
+      </w:r>
+      <w:proofErr w:type="spellStart"/>
+      <w:r>
+        <w:rPr>
+          <w:b/>
+        </w:rPr>
+        <w:t>thay</w:t>
+      </w:r>
+      <w:proofErr w:type="spellEnd"/>
+      <w:r>
+        <w:rPr>
+          <w:b/>
+        </w:rPr>
+        <w:t xml:space="preserve"> </w:t>
+      </w:r>
+      <w:proofErr w:type="spellStart"/>
+      <w:r>
+        <w:rPr>
+          <w:b/>
+        </w:rPr>
+        <w:t>đổi</w:t>
+      </w:r>
+      <w:proofErr w:type="spellEnd"/>
+      <w:r>
+        <w:rPr>
+          <w:b/>
+        </w:rPr>
+        <w:t xml:space="preserve"> </w:t>
+      </w:r>
+      <w:proofErr w:type="spellStart"/>
+      <w:r>
+        <w:rPr>
+          <w:b/>
+        </w:rPr>
+        <w:t>số</w:t>
+      </w:r>
+      <w:proofErr w:type="spellEnd"/>
+      <w:r>
+        <w:rPr>
+          <w:b/>
+        </w:rPr>
+        <w:t xml:space="preserve"> </w:t>
+      </w:r>
+      <w:proofErr w:type="spellStart"/>
+      <w:r>
+        <w:rPr>
+          <w:b/>
+        </w:rPr>
+        <w:t>cần</w:t>
+      </w:r>
+      <w:proofErr w:type="spellEnd"/>
+      <w:r>
+        <w:rPr>
+          <w:b/>
+        </w:rPr>
+        <w:t xml:space="preserve"> </w:t>
+      </w:r>
+      <w:proofErr w:type="spellStart"/>
+      <w:r>
+        <w:rPr>
+          <w:b/>
+        </w:rPr>
+        <w:t>gọi</w:t>
+      </w:r>
+      <w:proofErr w:type="spellEnd"/>
+      <w:r>
+        <w:rPr>
+          <w:b/>
+        </w:rPr>
+        <w:t xml:space="preserve"> </w:t>
+      </w:r>
+      <w:proofErr w:type="spellStart"/>
+      <w:r>
+        <w:rPr>
+          <w:b/>
+        </w:rPr>
+        <w:t>thì</w:t>
+      </w:r>
+      <w:proofErr w:type="spellEnd"/>
+      <w:r>
+        <w:rPr>
+          <w:b/>
+        </w:rPr>
+        <w:t xml:space="preserve"> </w:t>
+      </w:r>
+      <w:proofErr w:type="spellStart"/>
+      <w:r>
+        <w:rPr>
+          <w:b/>
+        </w:rPr>
+        <w:t>phải</w:t>
+      </w:r>
+      <w:proofErr w:type="spellEnd"/>
+      <w:r>
+        <w:rPr>
+          <w:b/>
+        </w:rPr>
+        <w:t xml:space="preserve"> </w:t>
+      </w:r>
+      <w:proofErr w:type="spellStart"/>
+      <w:r>
+        <w:rPr>
+          <w:b/>
+        </w:rPr>
+        <w:t>thay</w:t>
+      </w:r>
+      <w:proofErr w:type="spellEnd"/>
+      <w:r>
+        <w:rPr>
+          <w:b/>
+        </w:rPr>
+        <w:t xml:space="preserve"> </w:t>
+      </w:r>
+      <w:proofErr w:type="spellStart"/>
+      <w:r>
+        <w:rPr>
+          <w:b/>
+        </w:rPr>
+        <w:t>đổ</w:t>
+      </w:r>
+      <w:r>
+        <w:rPr>
+          <w:b/>
+        </w:rPr>
+        <w:t>i</w:t>
+      </w:r>
+      <w:proofErr w:type="spellEnd"/>
+      <w:r>
+        <w:rPr>
+          <w:b/>
+        </w:rPr>
+        <w:t xml:space="preserve"> </w:t>
+      </w:r>
+      <w:proofErr w:type="spellStart"/>
+      <w:r>
+        <w:rPr>
+          <w:b/>
+        </w:rPr>
+        <w:t>trong</w:t>
+      </w:r>
+      <w:proofErr w:type="spellEnd"/>
+      <w:r>
+        <w:rPr>
+          <w:b/>
+        </w:rPr>
+        <w:t xml:space="preserve"> file </w:t>
+      </w:r>
+      <w:proofErr w:type="spellStart"/>
       <w:r>
         <w:rPr>
           <w:b/>
@@ -191,8 +991,7 @@
         </w:rPr>
         <w:t>.c</w:t>
       </w:r>
-      <w:bookmarkStart w:id="0" w:name="_GoBack"/>
-      <w:bookmarkEnd w:id="0"/>
+      <w:proofErr w:type="spellEnd"/>
       <w:r>
         <w:rPr>
           <w:b/>
@@ -255,8 +1054,1418 @@
       <w:pPr>
         <w:pStyle w:val="ListParagraph"/>
       </w:pPr>
-      <w:r>
-        <w:t>Để thay đổi số cần gọi thứ nhấp thì sửa phần địa chỉ sip trong option “m”, tương tự với số thứ 2 trong option “p”. Khi đó chỉ cần ấn m là thực hiện cuộc gọi đến số thứ nhất và ấn p là thực hiện cuộc gọi đến số thứ 2.</w:t>
+      <w:proofErr w:type="spellStart"/>
+      <w:r>
+        <w:t>Để</w:t>
+      </w:r>
+      <w:proofErr w:type="spellEnd"/>
+      <w:r>
+        <w:t xml:space="preserve"> </w:t>
+      </w:r>
+      <w:proofErr w:type="spellStart"/>
+      <w:r>
+        <w:t>thay</w:t>
+      </w:r>
+      <w:proofErr w:type="spellEnd"/>
+      <w:r>
+        <w:t xml:space="preserve"> </w:t>
+      </w:r>
+      <w:proofErr w:type="spellStart"/>
+      <w:r>
+        <w:t>đổi</w:t>
+      </w:r>
+      <w:proofErr w:type="spellEnd"/>
+      <w:r>
+        <w:t xml:space="preserve"> </w:t>
+      </w:r>
+      <w:proofErr w:type="spellStart"/>
+      <w:r>
+        <w:t>số</w:t>
+      </w:r>
+      <w:proofErr w:type="spellEnd"/>
+      <w:r>
+        <w:t xml:space="preserve"> </w:t>
+      </w:r>
+      <w:proofErr w:type="spellStart"/>
+      <w:r>
+        <w:t>cần</w:t>
+      </w:r>
+      <w:proofErr w:type="spellEnd"/>
+      <w:r>
+        <w:t xml:space="preserve"> </w:t>
+      </w:r>
+      <w:proofErr w:type="spellStart"/>
+      <w:r>
+        <w:t>gọi</w:t>
+      </w:r>
+      <w:proofErr w:type="spellEnd"/>
+      <w:r>
+        <w:t xml:space="preserve"> </w:t>
+      </w:r>
+      <w:proofErr w:type="spellStart"/>
+      <w:r>
+        <w:t>thứ</w:t>
+      </w:r>
+      <w:proofErr w:type="spellEnd"/>
+      <w:r>
+        <w:t xml:space="preserve"> </w:t>
+      </w:r>
+      <w:proofErr w:type="spellStart"/>
+      <w:r>
+        <w:t>nhấp</w:t>
+      </w:r>
+      <w:proofErr w:type="spellEnd"/>
+      <w:r>
+        <w:t xml:space="preserve"> </w:t>
+      </w:r>
+      <w:proofErr w:type="spellStart"/>
+      <w:r>
+        <w:t>thì</w:t>
+      </w:r>
+      <w:proofErr w:type="spellEnd"/>
+      <w:r>
+        <w:t xml:space="preserve"> </w:t>
+      </w:r>
+      <w:proofErr w:type="spellStart"/>
+      <w:r>
+        <w:t>sửa</w:t>
+      </w:r>
+      <w:proofErr w:type="spellEnd"/>
+      <w:r>
+        <w:t xml:space="preserve"> </w:t>
+      </w:r>
+      <w:proofErr w:type="spellStart"/>
+      <w:r>
+        <w:t>phần</w:t>
+      </w:r>
+      <w:proofErr w:type="spellEnd"/>
+      <w:r>
+        <w:t xml:space="preserve"> </w:t>
+      </w:r>
+      <w:proofErr w:type="spellStart"/>
+      <w:r>
+        <w:t>địa</w:t>
+      </w:r>
+      <w:proofErr w:type="spellEnd"/>
+      <w:r>
+        <w:t xml:space="preserve"> </w:t>
+      </w:r>
+      <w:proofErr w:type="spellStart"/>
+      <w:r>
+        <w:t>chỉ</w:t>
+      </w:r>
+      <w:proofErr w:type="spellEnd"/>
+      <w:r>
+        <w:t xml:space="preserve"> sip </w:t>
+      </w:r>
+      <w:proofErr w:type="spellStart"/>
+      <w:r>
+        <w:t>trong</w:t>
+      </w:r>
+      <w:proofErr w:type="spellEnd"/>
+      <w:r>
+        <w:t xml:space="preserve"> option “m”, </w:t>
+      </w:r>
+      <w:proofErr w:type="spellStart"/>
+      <w:r>
+        <w:t>tương</w:t>
+      </w:r>
+      <w:proofErr w:type="spellEnd"/>
+      <w:r>
+        <w:t xml:space="preserve"> </w:t>
+      </w:r>
+      <w:proofErr w:type="spellStart"/>
+      <w:r>
+        <w:t>tự</w:t>
+      </w:r>
+      <w:proofErr w:type="spellEnd"/>
+      <w:r>
+        <w:t xml:space="preserve"> </w:t>
+      </w:r>
+      <w:proofErr w:type="spellStart"/>
+      <w:r>
+        <w:t>với</w:t>
+      </w:r>
+      <w:proofErr w:type="spellEnd"/>
+      <w:r>
+        <w:t xml:space="preserve"> </w:t>
+      </w:r>
+      <w:proofErr w:type="spellStart"/>
+      <w:r>
+        <w:t>số</w:t>
+      </w:r>
+      <w:proofErr w:type="spellEnd"/>
+      <w:r>
+        <w:t xml:space="preserve"> </w:t>
+      </w:r>
+      <w:proofErr w:type="spellStart"/>
+      <w:r>
+        <w:t>thứ</w:t>
+      </w:r>
+      <w:proofErr w:type="spellEnd"/>
+      <w:r>
+        <w:t xml:space="preserve"> 2 </w:t>
+      </w:r>
+      <w:proofErr w:type="spellStart"/>
+      <w:r>
+        <w:t>trong</w:t>
+      </w:r>
+      <w:proofErr w:type="spellEnd"/>
+      <w:r>
+        <w:t xml:space="preserve"> option “p”. </w:t>
+      </w:r>
+      <w:proofErr w:type="spellStart"/>
+      <w:r>
+        <w:t>Khi</w:t>
+      </w:r>
+      <w:proofErr w:type="spellEnd"/>
+      <w:r>
+        <w:t xml:space="preserve"> </w:t>
+      </w:r>
+      <w:proofErr w:type="spellStart"/>
+      <w:r>
+        <w:t>đó</w:t>
+      </w:r>
+      <w:proofErr w:type="spellEnd"/>
+      <w:r>
+        <w:t xml:space="preserve"> </w:t>
+      </w:r>
+      <w:proofErr w:type="spellStart"/>
+      <w:r>
+        <w:t>chỉ</w:t>
+      </w:r>
+      <w:proofErr w:type="spellEnd"/>
+      <w:r>
+        <w:t xml:space="preserve"> </w:t>
+      </w:r>
+      <w:proofErr w:type="spellStart"/>
+      <w:r>
+        <w:t>cần</w:t>
+      </w:r>
+      <w:proofErr w:type="spellEnd"/>
+      <w:r>
+        <w:t xml:space="preserve"> </w:t>
+      </w:r>
+      <w:proofErr w:type="spellStart"/>
+      <w:r>
+        <w:t>ấn</w:t>
+      </w:r>
+      <w:proofErr w:type="spellEnd"/>
+      <w:r>
+        <w:t xml:space="preserve"> m </w:t>
+      </w:r>
+      <w:proofErr w:type="spellStart"/>
+      <w:r>
+        <w:t>là</w:t>
+      </w:r>
+      <w:proofErr w:type="spellEnd"/>
+      <w:r>
+        <w:t xml:space="preserve"> </w:t>
+      </w:r>
+      <w:proofErr w:type="spellStart"/>
+      <w:r>
+        <w:t>thực</w:t>
+      </w:r>
+      <w:proofErr w:type="spellEnd"/>
+      <w:r>
+        <w:t xml:space="preserve"> </w:t>
+      </w:r>
+      <w:proofErr w:type="spellStart"/>
+      <w:r>
+        <w:t>hiện</w:t>
+      </w:r>
+      <w:proofErr w:type="spellEnd"/>
+      <w:r>
+        <w:t xml:space="preserve"> </w:t>
+      </w:r>
+      <w:proofErr w:type="spellStart"/>
+      <w:r>
+        <w:t>cuộc</w:t>
+      </w:r>
+      <w:proofErr w:type="spellEnd"/>
+      <w:r>
+        <w:t xml:space="preserve"> </w:t>
+      </w:r>
+      <w:proofErr w:type="spellStart"/>
+      <w:r>
+        <w:t>gọi</w:t>
+      </w:r>
+      <w:proofErr w:type="spellEnd"/>
+      <w:r>
+        <w:t xml:space="preserve"> </w:t>
+      </w:r>
+      <w:proofErr w:type="spellStart"/>
+      <w:r>
+        <w:t>đến</w:t>
+      </w:r>
+      <w:proofErr w:type="spellEnd"/>
+      <w:r>
+        <w:t xml:space="preserve"> </w:t>
+      </w:r>
+      <w:proofErr w:type="spellStart"/>
+      <w:r>
+        <w:t>số</w:t>
+      </w:r>
+      <w:proofErr w:type="spellEnd"/>
+      <w:r>
+        <w:t xml:space="preserve"> </w:t>
+      </w:r>
+      <w:proofErr w:type="spellStart"/>
+      <w:r>
+        <w:t>thứ</w:t>
+      </w:r>
+      <w:proofErr w:type="spellEnd"/>
+      <w:r>
+        <w:t xml:space="preserve"> </w:t>
+      </w:r>
+      <w:proofErr w:type="spellStart"/>
+      <w:r>
+        <w:t>nhất</w:t>
+      </w:r>
+      <w:proofErr w:type="spellEnd"/>
+      <w:r>
+        <w:t xml:space="preserve"> </w:t>
+      </w:r>
+      <w:proofErr w:type="spellStart"/>
+      <w:r>
+        <w:t>và</w:t>
+      </w:r>
+      <w:proofErr w:type="spellEnd"/>
+      <w:r>
+        <w:t xml:space="preserve"> </w:t>
+      </w:r>
+      <w:proofErr w:type="spellStart"/>
+      <w:r>
+        <w:t>ấn</w:t>
+      </w:r>
+      <w:proofErr w:type="spellEnd"/>
+      <w:r>
+        <w:t xml:space="preserve"> p </w:t>
+      </w:r>
+      <w:proofErr w:type="spellStart"/>
+      <w:r>
+        <w:t>là</w:t>
+      </w:r>
+      <w:proofErr w:type="spellEnd"/>
+      <w:r>
+        <w:t xml:space="preserve"> </w:t>
+      </w:r>
+      <w:proofErr w:type="spellStart"/>
+      <w:r>
+        <w:t>thực</w:t>
+      </w:r>
+      <w:proofErr w:type="spellEnd"/>
+      <w:r>
+        <w:t xml:space="preserve"> </w:t>
+      </w:r>
+      <w:proofErr w:type="spellStart"/>
+      <w:r>
+        <w:t>hiện</w:t>
+      </w:r>
+      <w:proofErr w:type="spellEnd"/>
+      <w:r>
+        <w:t xml:space="preserve"> </w:t>
+      </w:r>
+      <w:proofErr w:type="spellStart"/>
+      <w:r>
+        <w:t>cuộc</w:t>
+      </w:r>
+      <w:proofErr w:type="spellEnd"/>
+      <w:r>
+        <w:t xml:space="preserve"> </w:t>
+      </w:r>
+      <w:proofErr w:type="spellStart"/>
+      <w:r>
+        <w:t>gọi</w:t>
+      </w:r>
+      <w:proofErr w:type="spellEnd"/>
+      <w:r>
+        <w:t xml:space="preserve"> </w:t>
+      </w:r>
+      <w:proofErr w:type="spellStart"/>
+      <w:r>
+        <w:t>đến</w:t>
+      </w:r>
+      <w:proofErr w:type="spellEnd"/>
+      <w:r>
+        <w:t xml:space="preserve"> </w:t>
+      </w:r>
+      <w:proofErr w:type="spellStart"/>
+      <w:r>
+        <w:t>số</w:t>
+      </w:r>
+      <w:proofErr w:type="spellEnd"/>
+      <w:r>
+        <w:t xml:space="preserve"> </w:t>
+      </w:r>
+      <w:proofErr w:type="spellStart"/>
+      <w:r>
+        <w:t>thứ</w:t>
+      </w:r>
+      <w:proofErr w:type="spellEnd"/>
+      <w:r>
+        <w:t xml:space="preserve"> 2.</w:t>
+      </w:r>
+    </w:p>
+    <w:p>
+      <w:pPr>
+        <w:pStyle w:val="ListParagraph"/>
+      </w:pPr>
+    </w:p>
+    <w:p>
+      <w:pPr>
+        <w:pStyle w:val="ListParagraph"/>
+        <w:numPr>
+          <w:ilvl w:val="0"/>
+          <w:numId w:val="1"/>
+        </w:numPr>
+        <w:rPr>
+          <w:b/>
+        </w:rPr>
+      </w:pPr>
+      <w:r>
+        <w:rPr>
+          <w:b/>
+        </w:rPr>
+        <w:t xml:space="preserve">Source code </w:t>
+      </w:r>
+      <w:proofErr w:type="spellStart"/>
+      <w:r>
+        <w:rPr>
+          <w:b/>
+        </w:rPr>
+        <w:t>đang</w:t>
+      </w:r>
+      <w:proofErr w:type="spellEnd"/>
+      <w:r>
+        <w:rPr>
+          <w:b/>
+        </w:rPr>
+        <w:t xml:space="preserve"> test </w:t>
+      </w:r>
+      <w:proofErr w:type="spellStart"/>
+      <w:r>
+        <w:rPr>
+          <w:b/>
+        </w:rPr>
+        <w:t>với</w:t>
+      </w:r>
+      <w:proofErr w:type="spellEnd"/>
+      <w:r>
+        <w:rPr>
+          <w:b/>
+        </w:rPr>
+        <w:t xml:space="preserve"> 2 </w:t>
+      </w:r>
+      <w:proofErr w:type="spellStart"/>
+      <w:r>
+        <w:rPr>
+          <w:b/>
+        </w:rPr>
+        <w:t>cuộc</w:t>
+      </w:r>
+      <w:proofErr w:type="spellEnd"/>
+      <w:r>
+        <w:rPr>
+          <w:b/>
+        </w:rPr>
+        <w:t xml:space="preserve"> </w:t>
+      </w:r>
+      <w:proofErr w:type="spellStart"/>
+      <w:r>
+        <w:rPr>
+          <w:b/>
+        </w:rPr>
+        <w:t>gọi</w:t>
+      </w:r>
+      <w:proofErr w:type="spellEnd"/>
+      <w:r>
+        <w:t xml:space="preserve">, </w:t>
+      </w:r>
+      <w:proofErr w:type="spellStart"/>
+      <w:r>
+        <w:rPr>
+          <w:b/>
+        </w:rPr>
+        <w:t>đ</w:t>
+      </w:r>
+      <w:r>
+        <w:rPr>
+          <w:b/>
+        </w:rPr>
+        <w:t>ể</w:t>
+      </w:r>
+      <w:proofErr w:type="spellEnd"/>
+      <w:r>
+        <w:rPr>
+          <w:b/>
+        </w:rPr>
+        <w:t xml:space="preserve"> </w:t>
+      </w:r>
+      <w:proofErr w:type="spellStart"/>
+      <w:r>
+        <w:rPr>
+          <w:b/>
+        </w:rPr>
+        <w:t>tăng</w:t>
+      </w:r>
+      <w:proofErr w:type="spellEnd"/>
+      <w:r>
+        <w:rPr>
+          <w:b/>
+        </w:rPr>
+        <w:t xml:space="preserve"> </w:t>
+      </w:r>
+      <w:proofErr w:type="spellStart"/>
+      <w:r>
+        <w:rPr>
+          <w:b/>
+        </w:rPr>
+        <w:t>số</w:t>
+      </w:r>
+      <w:proofErr w:type="spellEnd"/>
+      <w:r>
+        <w:rPr>
+          <w:b/>
+        </w:rPr>
+        <w:t xml:space="preserve"> </w:t>
+      </w:r>
+      <w:proofErr w:type="spellStart"/>
+      <w:r>
+        <w:rPr>
+          <w:b/>
+        </w:rPr>
+        <w:t>lượng</w:t>
+      </w:r>
+      <w:proofErr w:type="spellEnd"/>
+      <w:r>
+        <w:rPr>
+          <w:b/>
+        </w:rPr>
+        <w:t xml:space="preserve"> </w:t>
+      </w:r>
+      <w:proofErr w:type="spellStart"/>
+      <w:r>
+        <w:rPr>
+          <w:b/>
+        </w:rPr>
+        <w:t>cuộc</w:t>
+      </w:r>
+      <w:proofErr w:type="spellEnd"/>
+      <w:r>
+        <w:rPr>
+          <w:b/>
+        </w:rPr>
+        <w:t xml:space="preserve"> </w:t>
+      </w:r>
+      <w:proofErr w:type="spellStart"/>
+      <w:r>
+        <w:rPr>
+          <w:b/>
+        </w:rPr>
+        <w:t>gọi</w:t>
+      </w:r>
+      <w:proofErr w:type="spellEnd"/>
+      <w:r>
+        <w:rPr>
+          <w:b/>
+        </w:rPr>
+        <w:t xml:space="preserve"> </w:t>
+      </w:r>
+      <w:proofErr w:type="spellStart"/>
+      <w:r>
+        <w:rPr>
+          <w:b/>
+        </w:rPr>
+        <w:t>cần</w:t>
+      </w:r>
+      <w:proofErr w:type="spellEnd"/>
+      <w:r>
+        <w:rPr>
+          <w:b/>
+        </w:rPr>
+        <w:t xml:space="preserve"> </w:t>
+      </w:r>
+      <w:proofErr w:type="spellStart"/>
+      <w:r>
+        <w:rPr>
+          <w:b/>
+        </w:rPr>
+        <w:t>chỉnh</w:t>
+      </w:r>
+      <w:proofErr w:type="spellEnd"/>
+      <w:r>
+        <w:rPr>
+          <w:b/>
+        </w:rPr>
+        <w:t xml:space="preserve"> </w:t>
+      </w:r>
+      <w:proofErr w:type="spellStart"/>
+      <w:r>
+        <w:rPr>
+          <w:b/>
+        </w:rPr>
+        <w:t>sửa</w:t>
+      </w:r>
+      <w:proofErr w:type="spellEnd"/>
+      <w:r>
+        <w:rPr>
+          <w:b/>
+        </w:rPr>
+        <w:t xml:space="preserve"> </w:t>
+      </w:r>
+      <w:proofErr w:type="spellStart"/>
+      <w:r>
+        <w:rPr>
+          <w:b/>
+        </w:rPr>
+        <w:t>các</w:t>
+      </w:r>
+      <w:proofErr w:type="spellEnd"/>
+      <w:r>
+        <w:rPr>
+          <w:b/>
+        </w:rPr>
+        <w:t xml:space="preserve"> </w:t>
+      </w:r>
+      <w:proofErr w:type="spellStart"/>
+      <w:r>
+        <w:rPr>
+          <w:b/>
+        </w:rPr>
+        <w:t>phần</w:t>
+      </w:r>
+      <w:proofErr w:type="spellEnd"/>
+      <w:r>
+        <w:rPr>
+          <w:b/>
+        </w:rPr>
+        <w:t xml:space="preserve"> </w:t>
+      </w:r>
+      <w:proofErr w:type="spellStart"/>
+      <w:r>
+        <w:rPr>
+          <w:b/>
+        </w:rPr>
+        <w:t>sau</w:t>
+      </w:r>
+      <w:proofErr w:type="spellEnd"/>
+      <w:r>
+        <w:rPr>
+          <w:b/>
+        </w:rPr>
+        <w:t>:</w:t>
+      </w:r>
+    </w:p>
+    <w:p>
+      <w:pPr>
+        <w:pStyle w:val="ListParagraph"/>
+        <w:numPr>
+          <w:ilvl w:val="1"/>
+          <w:numId w:val="1"/>
+        </w:numPr>
+      </w:pPr>
+      <w:proofErr w:type="spellStart"/>
+      <w:r>
+        <w:t>Trong</w:t>
+      </w:r>
+      <w:proofErr w:type="spellEnd"/>
+      <w:r>
+        <w:t xml:space="preserve"> file </w:t>
+      </w:r>
+      <w:proofErr w:type="spellStart"/>
+      <w:r>
+        <w:t>conffig</w:t>
+      </w:r>
+      <w:proofErr w:type="spellEnd"/>
+      <w:r>
+        <w:t xml:space="preserve">: </w:t>
+      </w:r>
+      <w:proofErr w:type="spellStart"/>
+      <w:r>
+        <w:t>Thêm</w:t>
+      </w:r>
+      <w:proofErr w:type="spellEnd"/>
+      <w:r>
+        <w:t xml:space="preserve"> account </w:t>
+      </w:r>
+      <w:proofErr w:type="spellStart"/>
+      <w:r>
+        <w:t>mới</w:t>
+      </w:r>
+      <w:proofErr w:type="spellEnd"/>
+      <w:r>
+        <w:t xml:space="preserve">, device index </w:t>
+      </w:r>
+      <w:proofErr w:type="spellStart"/>
+      <w:r>
+        <w:t>cho</w:t>
+      </w:r>
+      <w:proofErr w:type="spellEnd"/>
+      <w:r>
+        <w:t xml:space="preserve"> sound card </w:t>
+      </w:r>
+      <w:proofErr w:type="spellStart"/>
+      <w:r>
+        <w:t>mới</w:t>
+      </w:r>
+      <w:proofErr w:type="spellEnd"/>
+    </w:p>
+    <w:p>
+      <w:pPr>
+        <w:pStyle w:val="ListParagraph"/>
+        <w:numPr>
+          <w:ilvl w:val="1"/>
+          <w:numId w:val="1"/>
+        </w:numPr>
+      </w:pPr>
+      <w:proofErr w:type="spellStart"/>
+      <w:r>
+        <w:t>Trong</w:t>
+      </w:r>
+      <w:proofErr w:type="spellEnd"/>
+      <w:r>
+        <w:t xml:space="preserve"> file main:</w:t>
+      </w:r>
+    </w:p>
+    <w:p>
+      <w:pPr>
+        <w:pStyle w:val="ListParagraph"/>
+        <w:numPr>
+          <w:ilvl w:val="2"/>
+          <w:numId w:val="1"/>
+        </w:numPr>
+      </w:pPr>
+      <w:proofErr w:type="spellStart"/>
+      <w:r>
+        <w:t>Tăng</w:t>
+      </w:r>
+      <w:proofErr w:type="spellEnd"/>
+      <w:r>
+        <w:t xml:space="preserve"> index </w:t>
+      </w:r>
+      <w:proofErr w:type="spellStart"/>
+      <w:r>
+        <w:t>của</w:t>
+      </w:r>
+      <w:proofErr w:type="spellEnd"/>
+      <w:r>
+        <w:t xml:space="preserve"> </w:t>
+      </w:r>
+      <w:proofErr w:type="spellStart"/>
+      <w:r>
+        <w:t>vòng</w:t>
+      </w:r>
+      <w:proofErr w:type="spellEnd"/>
+      <w:r>
+        <w:t xml:space="preserve"> for </w:t>
+      </w:r>
+      <w:proofErr w:type="spellStart"/>
+      <w:r>
+        <w:t>lên</w:t>
+      </w:r>
+      <w:proofErr w:type="spellEnd"/>
+      <w:r>
+        <w:t xml:space="preserve"> </w:t>
+      </w:r>
+      <w:proofErr w:type="spellStart"/>
+      <w:r>
+        <w:t>để</w:t>
+      </w:r>
+      <w:proofErr w:type="spellEnd"/>
+      <w:r>
+        <w:t xml:space="preserve"> add </w:t>
+      </w:r>
+      <w:proofErr w:type="spellStart"/>
+      <w:r>
+        <w:t>thêm</w:t>
+      </w:r>
+      <w:proofErr w:type="spellEnd"/>
+      <w:r>
+        <w:t xml:space="preserve"> </w:t>
+      </w:r>
+      <w:proofErr w:type="spellStart"/>
+      <w:r>
+        <w:t>nhiều</w:t>
+      </w:r>
+      <w:proofErr w:type="spellEnd"/>
+      <w:r>
+        <w:t xml:space="preserve"> sound device:</w:t>
+      </w:r>
+    </w:p>
+    <w:p>
+      <w:pPr>
+        <w:jc w:val="center"/>
+      </w:pPr>
+      <w:r>
+        <w:rPr>
+          <w:noProof/>
+        </w:rPr>
+        <w:lastRenderedPageBreak/>
+        <w:drawing>
+          <wp:inline distT="0" distB="0" distL="0" distR="0" wp14:anchorId="7F3D7E7B" wp14:editId="752A3BB4">
+            <wp:extent cx="3291103" cy="1932117"/>
+            <wp:effectExtent l="0" t="0" r="5080" b="0"/>
+            <wp:docPr id="2" name="Picture 2"/>
+            <wp:cNvGraphicFramePr>
+              <a:graphicFrameLocks xmlns:a="http://schemas.openxmlformats.org/drawingml/2006/main" noChangeAspect="1"/>
+            </wp:cNvGraphicFramePr>
+            <a:graphic xmlns:a="http://schemas.openxmlformats.org/drawingml/2006/main">
+              <a:graphicData uri="http://schemas.openxmlformats.org/drawingml/2006/picture">
+                <pic:pic xmlns:pic="http://schemas.openxmlformats.org/drawingml/2006/picture">
+                  <pic:nvPicPr>
+                    <pic:cNvPr id="1" name=""/>
+                    <pic:cNvPicPr/>
+                  </pic:nvPicPr>
+                  <pic:blipFill>
+                    <a:blip r:embed="rId6"/>
+                    <a:stretch>
+                      <a:fillRect/>
+                    </a:stretch>
+                  </pic:blipFill>
+                  <pic:spPr>
+                    <a:xfrm>
+                      <a:off x="0" y="0"/>
+                      <a:ext cx="3322670" cy="1950649"/>
+                    </a:xfrm>
+                    <a:prstGeom prst="rect">
+                      <a:avLst/>
+                    </a:prstGeom>
+                  </pic:spPr>
+                </pic:pic>
+              </a:graphicData>
+            </a:graphic>
+          </wp:inline>
+        </w:drawing>
+      </w:r>
+    </w:p>
+    <w:p/>
+    <w:p>
+      <w:pPr>
+        <w:pStyle w:val="ListParagraph"/>
+        <w:numPr>
+          <w:ilvl w:val="2"/>
+          <w:numId w:val="1"/>
+        </w:numPr>
+      </w:pPr>
+      <w:proofErr w:type="spellStart"/>
+      <w:r>
+        <w:t>Trong</w:t>
+      </w:r>
+      <w:proofErr w:type="spellEnd"/>
+      <w:r>
+        <w:t xml:space="preserve"> </w:t>
+      </w:r>
+      <w:proofErr w:type="spellStart"/>
+      <w:r>
+        <w:t>hàm</w:t>
+      </w:r>
+      <w:proofErr w:type="spellEnd"/>
+      <w:r>
+        <w:t xml:space="preserve"> </w:t>
+      </w:r>
+      <w:proofErr w:type="spellStart"/>
+      <w:r>
+        <w:t>on_call_media_</w:t>
+      </w:r>
+      <w:proofErr w:type="gramStart"/>
+      <w:r>
+        <w:t>state</w:t>
+      </w:r>
+      <w:proofErr w:type="spellEnd"/>
+      <w:r>
+        <w:t>(</w:t>
+      </w:r>
+      <w:proofErr w:type="spellStart"/>
+      <w:proofErr w:type="gramEnd"/>
+      <w:r>
+        <w:t>pjsua_call_id</w:t>
+      </w:r>
+      <w:proofErr w:type="spellEnd"/>
+      <w:r>
+        <w:t xml:space="preserve"> </w:t>
+      </w:r>
+      <w:proofErr w:type="spellStart"/>
+      <w:r>
+        <w:t>call_id</w:t>
+      </w:r>
+      <w:proofErr w:type="spellEnd"/>
+      <w:r>
+        <w:t xml:space="preserve">) </w:t>
+      </w:r>
+      <w:proofErr w:type="spellStart"/>
+      <w:r>
+        <w:t>tăng</w:t>
+      </w:r>
+      <w:proofErr w:type="spellEnd"/>
+      <w:r>
+        <w:t xml:space="preserve"> </w:t>
+      </w:r>
+      <w:proofErr w:type="spellStart"/>
+      <w:r>
+        <w:t>thêm</w:t>
+      </w:r>
+      <w:proofErr w:type="spellEnd"/>
+      <w:r>
+        <w:t xml:space="preserve"> </w:t>
+      </w:r>
+      <w:proofErr w:type="spellStart"/>
+      <w:r>
+        <w:t>số</w:t>
+      </w:r>
+      <w:proofErr w:type="spellEnd"/>
+      <w:r>
+        <w:t xml:space="preserve"> </w:t>
+      </w:r>
+      <w:proofErr w:type="spellStart"/>
+      <w:r>
+        <w:t>lần</w:t>
+      </w:r>
+      <w:proofErr w:type="spellEnd"/>
+      <w:r>
+        <w:t xml:space="preserve"> else if </w:t>
+      </w:r>
+      <w:proofErr w:type="spellStart"/>
+      <w:r>
+        <w:t>để</w:t>
+      </w:r>
+      <w:proofErr w:type="spellEnd"/>
+      <w:r>
+        <w:t xml:space="preserve"> check connect </w:t>
+      </w:r>
+      <w:proofErr w:type="spellStart"/>
+      <w:r>
+        <w:t>cho</w:t>
+      </w:r>
+      <w:proofErr w:type="spellEnd"/>
+      <w:r>
+        <w:t xml:space="preserve"> </w:t>
+      </w:r>
+      <w:proofErr w:type="spellStart"/>
+      <w:r>
+        <w:t>nhiều</w:t>
+      </w:r>
+      <w:proofErr w:type="spellEnd"/>
+      <w:r>
+        <w:t xml:space="preserve"> device </w:t>
+      </w:r>
+      <w:proofErr w:type="spellStart"/>
+      <w:r>
+        <w:t>và</w:t>
+      </w:r>
+      <w:proofErr w:type="spellEnd"/>
+      <w:r>
+        <w:t xml:space="preserve"> </w:t>
+      </w:r>
+      <w:proofErr w:type="spellStart"/>
+      <w:r>
+        <w:t>cuộc</w:t>
+      </w:r>
+      <w:proofErr w:type="spellEnd"/>
+      <w:r>
+        <w:t xml:space="preserve"> </w:t>
+      </w:r>
+      <w:proofErr w:type="spellStart"/>
+      <w:r>
+        <w:t>gọi</w:t>
+      </w:r>
+      <w:proofErr w:type="spellEnd"/>
+      <w:r>
+        <w:t xml:space="preserve"> </w:t>
+      </w:r>
+      <w:proofErr w:type="spellStart"/>
+      <w:r>
+        <w:t>hơn</w:t>
+      </w:r>
+      <w:proofErr w:type="spellEnd"/>
+    </w:p>
+    <w:p/>
+    <w:p>
+      <w:pPr>
+        <w:pStyle w:val="ListParagraph"/>
+        <w:numPr>
+          <w:ilvl w:val="2"/>
+          <w:numId w:val="1"/>
+        </w:numPr>
+      </w:pPr>
+      <w:r>
+        <w:rPr>
+          <w:noProof/>
+        </w:rPr>
+        <w:drawing>
+          <wp:inline distT="0" distB="0" distL="0" distR="0" wp14:anchorId="2CF431BF" wp14:editId="4000B7A8">
+            <wp:extent cx="3114136" cy="2202519"/>
+            <wp:effectExtent l="0" t="0" r="0" b="7620"/>
+            <wp:docPr id="3" name="Picture 3"/>
+            <wp:cNvGraphicFramePr>
+              <a:graphicFrameLocks xmlns:a="http://schemas.openxmlformats.org/drawingml/2006/main" noChangeAspect="1"/>
+            </wp:cNvGraphicFramePr>
+            <a:graphic xmlns:a="http://schemas.openxmlformats.org/drawingml/2006/main">
+              <a:graphicData uri="http://schemas.openxmlformats.org/drawingml/2006/picture">
+                <pic:pic xmlns:pic="http://schemas.openxmlformats.org/drawingml/2006/picture">
+                  <pic:nvPicPr>
+                    <pic:cNvPr id="1" name=""/>
+                    <pic:cNvPicPr/>
+                  </pic:nvPicPr>
+                  <pic:blipFill>
+                    <a:blip r:embed="rId7"/>
+                    <a:stretch>
+                      <a:fillRect/>
+                    </a:stretch>
+                  </pic:blipFill>
+                  <pic:spPr>
+                    <a:xfrm>
+                      <a:off x="0" y="0"/>
+                      <a:ext cx="3140140" cy="2220911"/>
+                    </a:xfrm>
+                    <a:prstGeom prst="rect">
+                      <a:avLst/>
+                    </a:prstGeom>
+                  </pic:spPr>
+                </pic:pic>
+              </a:graphicData>
+            </a:graphic>
+          </wp:inline>
+        </w:drawing>
+      </w:r>
+    </w:p>
+    <w:p>
+      <w:pPr>
+        <w:pStyle w:val="ListParagraph"/>
+        <w:ind w:left="2160"/>
+        <w:rPr>
+          <w:b/>
+        </w:rPr>
+      </w:pPr>
+    </w:p>
+    <w:p>
+      <w:pPr>
+        <w:pStyle w:val="ListParagraph"/>
+        <w:numPr>
+          <w:ilvl w:val="0"/>
+          <w:numId w:val="1"/>
+        </w:numPr>
+        <w:rPr>
+          <w:b/>
+        </w:rPr>
+      </w:pPr>
+      <w:proofErr w:type="spellStart"/>
+      <w:r>
+        <w:rPr>
+          <w:b/>
+        </w:rPr>
+        <w:t>Để</w:t>
+      </w:r>
+      <w:proofErr w:type="spellEnd"/>
+      <w:r>
+        <w:rPr>
+          <w:b/>
+        </w:rPr>
+        <w:t xml:space="preserve"> </w:t>
+      </w:r>
+      <w:proofErr w:type="spellStart"/>
+      <w:r>
+        <w:rPr>
+          <w:b/>
+        </w:rPr>
+        <w:t>đăng</w:t>
+      </w:r>
+      <w:proofErr w:type="spellEnd"/>
+      <w:r>
+        <w:rPr>
+          <w:b/>
+        </w:rPr>
+        <w:t xml:space="preserve"> </w:t>
+      </w:r>
+      <w:proofErr w:type="spellStart"/>
+      <w:r>
+        <w:rPr>
+          <w:b/>
+        </w:rPr>
+        <w:t>ký</w:t>
+      </w:r>
+      <w:proofErr w:type="spellEnd"/>
+      <w:r>
+        <w:rPr>
+          <w:b/>
+        </w:rPr>
+        <w:t xml:space="preserve"> </w:t>
+      </w:r>
+      <w:proofErr w:type="spellStart"/>
+      <w:r>
+        <w:rPr>
+          <w:b/>
+        </w:rPr>
+        <w:t>nhiều</w:t>
+      </w:r>
+      <w:proofErr w:type="spellEnd"/>
+      <w:r>
+        <w:rPr>
+          <w:b/>
+        </w:rPr>
+        <w:t xml:space="preserve"> port SIP </w:t>
+      </w:r>
+      <w:proofErr w:type="spellStart"/>
+      <w:r>
+        <w:rPr>
+          <w:b/>
+        </w:rPr>
+        <w:t>cho</w:t>
+      </w:r>
+      <w:proofErr w:type="spellEnd"/>
+      <w:r>
+        <w:rPr>
+          <w:b/>
+        </w:rPr>
+        <w:t xml:space="preserve"> </w:t>
+      </w:r>
+      <w:proofErr w:type="spellStart"/>
+      <w:r>
+        <w:rPr>
+          <w:b/>
+        </w:rPr>
+        <w:t>CUCM:</w:t>
+      </w:r>
+    </w:p>
+    <w:p>
+      <w:pPr>
+        <w:pStyle w:val="ListParagraph"/>
+        <w:numPr>
+          <w:ilvl w:val="1"/>
+          <w:numId w:val="1"/>
+        </w:numPr>
+      </w:pPr>
+      <w:r>
+        <w:t>sửa</w:t>
+      </w:r>
+      <w:proofErr w:type="spellEnd"/>
+      <w:r>
+        <w:t xml:space="preserve"> </w:t>
+      </w:r>
+      <w:proofErr w:type="spellStart"/>
+      <w:r>
+        <w:t>trường</w:t>
+      </w:r>
+      <w:proofErr w:type="spellEnd"/>
+      <w:r>
+        <w:t xml:space="preserve"> </w:t>
+      </w:r>
+      <w:proofErr w:type="spellStart"/>
+      <w:r>
+        <w:t>sip_port</w:t>
+      </w:r>
+      <w:proofErr w:type="spellEnd"/>
+      <w:r>
+        <w:t xml:space="preserve"> </w:t>
+      </w:r>
+      <w:proofErr w:type="spellStart"/>
+      <w:r>
+        <w:t>cho</w:t>
+      </w:r>
+      <w:proofErr w:type="spellEnd"/>
+      <w:r>
+        <w:t xml:space="preserve"> </w:t>
+      </w:r>
+      <w:proofErr w:type="spellStart"/>
+      <w:r>
+        <w:t>từng</w:t>
+      </w:r>
+      <w:proofErr w:type="spellEnd"/>
+      <w:r>
+        <w:t xml:space="preserve"> account </w:t>
+      </w:r>
+      <w:proofErr w:type="spellStart"/>
+      <w:r>
+        <w:t>trong</w:t>
+      </w:r>
+      <w:proofErr w:type="spellEnd"/>
+      <w:r>
+        <w:t xml:space="preserve"> file </w:t>
+      </w:r>
+      <w:proofErr w:type="spellStart"/>
+      <w:r>
+        <w:t>config</w:t>
+      </w:r>
+      <w:proofErr w:type="spellEnd"/>
+      <w:r>
+        <w:t xml:space="preserve"> </w:t>
+      </w:r>
+      <w:proofErr w:type="spellStart"/>
+      <w:r>
+        <w:t>khác</w:t>
+      </w:r>
+      <w:proofErr w:type="spellEnd"/>
+      <w:r>
+        <w:t xml:space="preserve"> </w:t>
+      </w:r>
+      <w:proofErr w:type="spellStart"/>
+      <w:r>
+        <w:t>nhau</w:t>
+      </w:r>
+      <w:proofErr w:type="spellEnd"/>
+    </w:p>
+    <w:p>
+      <w:pPr>
+        <w:pStyle w:val="ListParagraph"/>
+        <w:numPr>
+          <w:ilvl w:val="1"/>
+          <w:numId w:val="1"/>
+        </w:numPr>
+      </w:pPr>
+      <w:proofErr w:type="spellStart"/>
+      <w:r>
+        <w:t>Trong</w:t>
+      </w:r>
+      <w:proofErr w:type="spellEnd"/>
+      <w:r>
+        <w:t xml:space="preserve"> </w:t>
+      </w:r>
+      <w:proofErr w:type="spellStart"/>
+      <w:r>
+        <w:t>hàm</w:t>
+      </w:r>
+      <w:proofErr w:type="spellEnd"/>
+      <w:r>
+        <w:t xml:space="preserve"> main </w:t>
+      </w:r>
+      <w:proofErr w:type="spellStart"/>
+      <w:r>
+        <w:t>sửa</w:t>
+      </w:r>
+      <w:proofErr w:type="spellEnd"/>
+      <w:r>
+        <w:t xml:space="preserve"> #define USE_</w:t>
+      </w:r>
+      <w:proofErr w:type="gramStart"/>
+      <w:r>
+        <w:t xml:space="preserve">CUCM  </w:t>
+      </w:r>
+      <w:proofErr w:type="spellStart"/>
+      <w:r>
+        <w:t>từ</w:t>
+      </w:r>
+      <w:proofErr w:type="spellEnd"/>
+      <w:proofErr w:type="gramEnd"/>
+      <w:r>
+        <w:t xml:space="preserve"> 0 </w:t>
+      </w:r>
+      <w:proofErr w:type="spellStart"/>
+      <w:r>
+        <w:t>thành</w:t>
+      </w:r>
+      <w:proofErr w:type="spellEnd"/>
+      <w:r>
+        <w:t xml:space="preserve"> 1</w:t>
+      </w:r>
+    </w:p>
+    <w:p>
+      <w:pPr>
+        <w:pStyle w:val="ListParagraph"/>
+        <w:numPr>
+          <w:ilvl w:val="1"/>
+          <w:numId w:val="1"/>
+        </w:numPr>
+        <w:jc w:val="center"/>
+      </w:pPr>
+      <w:bookmarkStart w:id="0" w:name="_GoBack"/>
+      <w:bookmarkEnd w:id="0"/>
+      <w:r>
+        <w:rPr>
+          <w:noProof/>
+        </w:rPr>
+        <w:drawing>
+          <wp:inline distT="0" distB="0" distL="0" distR="0" wp14:anchorId="1CA3D71B" wp14:editId="051CCAB6">
+            <wp:extent cx="2962275" cy="1066800"/>
+            <wp:effectExtent l="0" t="0" r="9525" b="0"/>
+            <wp:docPr id="4" name="Picture 4"/>
+            <wp:cNvGraphicFramePr>
+              <a:graphicFrameLocks xmlns:a="http://schemas.openxmlformats.org/drawingml/2006/main" noChangeAspect="1"/>
+            </wp:cNvGraphicFramePr>
+            <a:graphic xmlns:a="http://schemas.openxmlformats.org/drawingml/2006/main">
+              <a:graphicData uri="http://schemas.openxmlformats.org/drawingml/2006/picture">
+                <pic:pic xmlns:pic="http://schemas.openxmlformats.org/drawingml/2006/picture">
+                  <pic:nvPicPr>
+                    <pic:cNvPr id="1" name=""/>
+                    <pic:cNvPicPr/>
+                  </pic:nvPicPr>
+                  <pic:blipFill>
+                    <a:blip r:embed="rId8"/>
+                    <a:stretch>
+                      <a:fillRect/>
+                    </a:stretch>
+                  </pic:blipFill>
+                  <pic:spPr>
+                    <a:xfrm>
+                      <a:off x="0" y="0"/>
+                      <a:ext cx="2962275" cy="1066800"/>
+                    </a:xfrm>
+                    <a:prstGeom prst="rect">
+                      <a:avLst/>
+                    </a:prstGeom>
+                  </pic:spPr>
+                </pic:pic>
+              </a:graphicData>
+            </a:graphic>
+          </wp:inline>
+        </w:drawing>
+      </w:r>
+    </w:p>
+    <w:p>
+      <w:pPr>
+        <w:pStyle w:val="ListParagraph"/>
+        <w:numPr>
+          <w:ilvl w:val="1"/>
+          <w:numId w:val="1"/>
+        </w:numPr>
+      </w:pPr>
+      <w:proofErr w:type="spellStart"/>
+      <w:r>
+        <w:t>Trong</w:t>
+      </w:r>
+      <w:proofErr w:type="spellEnd"/>
+      <w:r>
+        <w:t xml:space="preserve"> </w:t>
+      </w:r>
+      <w:proofErr w:type="spellStart"/>
+      <w:r>
+        <w:t>vòng</w:t>
+      </w:r>
+      <w:proofErr w:type="spellEnd"/>
+      <w:r>
+        <w:t xml:space="preserve"> for </w:t>
+      </w:r>
+      <w:proofErr w:type="spellStart"/>
+      <w:r>
+        <w:t>của</w:t>
+      </w:r>
+      <w:proofErr w:type="spellEnd"/>
+      <w:r>
+        <w:t xml:space="preserve"> </w:t>
+      </w:r>
+      <w:proofErr w:type="spellStart"/>
+      <w:r>
+        <w:t>pjsua_transport_config</w:t>
+      </w:r>
+      <w:proofErr w:type="spellEnd"/>
+      <w:r>
+        <w:t xml:space="preserve"> </w:t>
+      </w:r>
+      <w:proofErr w:type="spellStart"/>
+      <w:r>
+        <w:t>sửa</w:t>
+      </w:r>
+      <w:proofErr w:type="spellEnd"/>
+      <w:r>
+        <w:t xml:space="preserve"> index </w:t>
+      </w:r>
+      <w:proofErr w:type="spellStart"/>
+      <w:r>
+        <w:t>tăng</w:t>
+      </w:r>
+      <w:proofErr w:type="spellEnd"/>
+      <w:r>
+        <w:t xml:space="preserve"> </w:t>
+      </w:r>
+      <w:proofErr w:type="spellStart"/>
+      <w:r>
+        <w:t>lên</w:t>
+      </w:r>
+      <w:proofErr w:type="spellEnd"/>
+      <w:r>
+        <w:t xml:space="preserve"> </w:t>
+      </w:r>
+      <w:proofErr w:type="spellStart"/>
+      <w:r>
+        <w:t>bằng</w:t>
+      </w:r>
+      <w:proofErr w:type="spellEnd"/>
+      <w:r>
+        <w:t xml:space="preserve"> </w:t>
+      </w:r>
+      <w:proofErr w:type="spellStart"/>
+      <w:r>
+        <w:t>số</w:t>
+      </w:r>
+      <w:proofErr w:type="spellEnd"/>
+      <w:r>
+        <w:t xml:space="preserve"> account </w:t>
+      </w:r>
+      <w:proofErr w:type="spellStart"/>
+      <w:r>
+        <w:t>cần</w:t>
+      </w:r>
+      <w:proofErr w:type="spellEnd"/>
+      <w:r>
+        <w:t xml:space="preserve"> </w:t>
+      </w:r>
+      <w:proofErr w:type="spellStart"/>
+      <w:r>
+        <w:t>đăng</w:t>
+      </w:r>
+      <w:proofErr w:type="spellEnd"/>
+      <w:r>
+        <w:t xml:space="preserve"> </w:t>
+      </w:r>
+      <w:proofErr w:type="spellStart"/>
+      <w:r>
+        <w:t>ký</w:t>
+      </w:r>
+      <w:proofErr w:type="spellEnd"/>
+      <w:r>
+        <w:t>:</w:t>
+      </w:r>
+    </w:p>
+    <w:p>
+      <w:pPr>
+        <w:pStyle w:val="ListParagraph"/>
+        <w:numPr>
+          <w:ilvl w:val="1"/>
+          <w:numId w:val="1"/>
+        </w:numPr>
+        <w:jc w:val="center"/>
+        <w:rPr>
+          <w:b/>
+        </w:rPr>
+      </w:pPr>
+      <w:r>
+        <w:rPr>
+          <w:noProof/>
+        </w:rPr>
+        <w:drawing>
+          <wp:inline distT="0" distB="0" distL="0" distR="0" wp14:anchorId="13B75A4B" wp14:editId="01AE24AE">
+            <wp:extent cx="3220497" cy="575928"/>
+            <wp:effectExtent l="0" t="0" r="0" b="0"/>
+            <wp:docPr id="5" name="Picture 5"/>
+            <wp:cNvGraphicFramePr>
+              <a:graphicFrameLocks xmlns:a="http://schemas.openxmlformats.org/drawingml/2006/main" noChangeAspect="1"/>
+            </wp:cNvGraphicFramePr>
+            <a:graphic xmlns:a="http://schemas.openxmlformats.org/drawingml/2006/main">
+              <a:graphicData uri="http://schemas.openxmlformats.org/drawingml/2006/picture">
+                <pic:pic xmlns:pic="http://schemas.openxmlformats.org/drawingml/2006/picture">
+                  <pic:nvPicPr>
+                    <pic:cNvPr id="1" name=""/>
+                    <pic:cNvPicPr/>
+                  </pic:nvPicPr>
+                  <pic:blipFill>
+                    <a:blip r:embed="rId9"/>
+                    <a:stretch>
+                      <a:fillRect/>
+                    </a:stretch>
+                  </pic:blipFill>
+                  <pic:spPr>
+                    <a:xfrm>
+                      <a:off x="0" y="0"/>
+                      <a:ext cx="3263125" cy="583551"/>
+                    </a:xfrm>
+                    <a:prstGeom prst="rect">
+                      <a:avLst/>
+                    </a:prstGeom>
+                  </pic:spPr>
+                </pic:pic>
+              </a:graphicData>
+            </a:graphic>
+          </wp:inline>
+        </w:drawing>
       </w:r>
     </w:p>
     <w:sectPr>
@@ -298,7 +2507,7 @@
         <w:rFonts w:ascii="Courier New" w:hAnsi="Courier New" w:cs="Courier New" w:hint="default"/>
       </w:rPr>
     </w:lvl>
-    <w:lvl w:ilvl="2" w:tplc="04090005" w:tentative="1">
+    <w:lvl w:ilvl="2" w:tplc="04090005">
       <w:start w:val="1"/>
       <w:numFmt w:val="bullet"/>
       <w:lvlText w:val=""/>

</xml_diff>

<commit_message>
main: add codec G729
- add codec G729 in Huongdan
- add code to list codec

Signed-off-by: Nguyen Tien Thanh - ThanhNT90 (FGA.DAP) <ThanhNT90@fsoft.com.vn>
</commit_message>
<xml_diff>
--- a/HuongDan.docx
+++ b/HuongDan.docx
@@ -2117,14 +2117,7 @@
         <w:rPr>
           <w:b/>
         </w:rPr>
-        <w:t xml:space="preserve"> </w:t>
-      </w:r>
-      <w:proofErr w:type="spellStart"/>
-      <w:r>
-        <w:rPr>
-          <w:b/>
-        </w:rPr>
-        <w:t>CUCM:</w:t>
+        <w:t xml:space="preserve"> CUCM:</w:t>
       </w:r>
     </w:p>
     <w:p>
@@ -2135,6 +2128,7 @@
           <w:numId w:val="1"/>
         </w:numPr>
       </w:pPr>
+      <w:proofErr w:type="spellStart"/>
       <w:r>
         <w:t>sửa</w:t>
       </w:r>
@@ -2267,8 +2261,6 @@
         </w:numPr>
         <w:jc w:val="center"/>
       </w:pPr>
-      <w:bookmarkStart w:id="0" w:name="_GoBack"/>
-      <w:bookmarkEnd w:id="0"/>
       <w:r>
         <w:rPr>
           <w:noProof/>
@@ -2467,6 +2459,1460 @@
           </wp:inline>
         </w:drawing>
       </w:r>
+    </w:p>
+    <w:p>
+      <w:pPr>
+        <w:pStyle w:val="ListParagraph"/>
+        <w:numPr>
+          <w:ilvl w:val="0"/>
+          <w:numId w:val="1"/>
+        </w:numPr>
+        <w:rPr>
+          <w:b/>
+        </w:rPr>
+      </w:pPr>
+      <w:r>
+        <w:rPr>
+          <w:b/>
+        </w:rPr>
+        <w:lastRenderedPageBreak/>
+        <w:t>Add codec bcg729</w:t>
+      </w:r>
+    </w:p>
+    <w:p>
+      <w:pPr>
+        <w:pStyle w:val="ListParagraph"/>
+        <w:numPr>
+          <w:ilvl w:val="1"/>
+          <w:numId w:val="1"/>
+        </w:numPr>
+      </w:pPr>
+      <w:r>
+        <w:t xml:space="preserve">Download source codec G729: </w:t>
+      </w:r>
+      <w:hyperlink r:id="rId10" w:history="1">
+        <w:r>
+          <w:rPr>
+            <w:rStyle w:val="Hyperlink"/>
+          </w:rPr>
+          <w:t>https://github.com/BelledonneCommunications/bcg729</w:t>
+        </w:r>
+      </w:hyperlink>
+    </w:p>
+    <w:p>
+      <w:pPr>
+        <w:pStyle w:val="ListParagraph"/>
+        <w:ind w:left="1440"/>
+      </w:pPr>
+      <w:proofErr w:type="spellStart"/>
+      <w:r>
+        <w:t>Chạy</w:t>
+      </w:r>
+      <w:proofErr w:type="spellEnd"/>
+      <w:r>
+        <w:t xml:space="preserve"> make &amp;&amp; make install </w:t>
+      </w:r>
+      <w:proofErr w:type="spellStart"/>
+      <w:r>
+        <w:t>để</w:t>
+      </w:r>
+      <w:proofErr w:type="spellEnd"/>
+      <w:r>
+        <w:t xml:space="preserve"> </w:t>
+      </w:r>
+      <w:proofErr w:type="spellStart"/>
+      <w:r>
+        <w:t>cài</w:t>
+      </w:r>
+      <w:proofErr w:type="spellEnd"/>
+      <w:r>
+        <w:t xml:space="preserve">. </w:t>
+      </w:r>
+      <w:proofErr w:type="spellStart"/>
+      <w:r>
+        <w:t>Mặc</w:t>
+      </w:r>
+      <w:proofErr w:type="spellEnd"/>
+      <w:r>
+        <w:t xml:space="preserve"> </w:t>
+      </w:r>
+      <w:proofErr w:type="spellStart"/>
+      <w:r>
+        <w:t>định</w:t>
+      </w:r>
+      <w:proofErr w:type="spellEnd"/>
+      <w:r>
+        <w:t xml:space="preserve"> lib </w:t>
+      </w:r>
+      <w:proofErr w:type="spellStart"/>
+      <w:r>
+        <w:t>sau</w:t>
+      </w:r>
+      <w:proofErr w:type="spellEnd"/>
+      <w:r>
+        <w:t xml:space="preserve"> </w:t>
+      </w:r>
+      <w:proofErr w:type="spellStart"/>
+      <w:r>
+        <w:t>khi</w:t>
+      </w:r>
+      <w:proofErr w:type="spellEnd"/>
+      <w:r>
+        <w:t xml:space="preserve"> </w:t>
+      </w:r>
+      <w:proofErr w:type="spellStart"/>
+      <w:r>
+        <w:t>cài</w:t>
+      </w:r>
+      <w:proofErr w:type="spellEnd"/>
+      <w:r>
+        <w:t xml:space="preserve"> </w:t>
+      </w:r>
+      <w:proofErr w:type="spellStart"/>
+      <w:r>
+        <w:t>sẽ</w:t>
+      </w:r>
+      <w:proofErr w:type="spellEnd"/>
+      <w:r>
+        <w:t xml:space="preserve"> </w:t>
+      </w:r>
+      <w:proofErr w:type="spellStart"/>
+      <w:r>
+        <w:t>nằm</w:t>
+      </w:r>
+      <w:proofErr w:type="spellEnd"/>
+      <w:r>
+        <w:t xml:space="preserve"> ở /</w:t>
+      </w:r>
+      <w:proofErr w:type="spellStart"/>
+      <w:r>
+        <w:t>usr</w:t>
+      </w:r>
+      <w:proofErr w:type="spellEnd"/>
+      <w:r>
+        <w:t xml:space="preserve">/bin/lib. </w:t>
+      </w:r>
+      <w:proofErr w:type="spellStart"/>
+      <w:r>
+        <w:t>Sau</w:t>
+      </w:r>
+      <w:proofErr w:type="spellEnd"/>
+      <w:r>
+        <w:t xml:space="preserve"> </w:t>
+      </w:r>
+      <w:proofErr w:type="spellStart"/>
+      <w:r>
+        <w:t>khi</w:t>
+      </w:r>
+      <w:proofErr w:type="spellEnd"/>
+      <w:r>
+        <w:t xml:space="preserve"> </w:t>
+      </w:r>
+      <w:proofErr w:type="spellStart"/>
+      <w:r>
+        <w:t>cài</w:t>
+      </w:r>
+      <w:proofErr w:type="spellEnd"/>
+      <w:r>
+        <w:t xml:space="preserve"> </w:t>
+      </w:r>
+      <w:proofErr w:type="spellStart"/>
+      <w:r>
+        <w:t>xong</w:t>
+      </w:r>
+      <w:proofErr w:type="spellEnd"/>
+      <w:r>
+        <w:t xml:space="preserve"> </w:t>
+      </w:r>
+      <w:proofErr w:type="spellStart"/>
+      <w:r>
+        <w:t>cần</w:t>
+      </w:r>
+      <w:proofErr w:type="spellEnd"/>
+      <w:r>
+        <w:t xml:space="preserve"> </w:t>
+      </w:r>
+      <w:proofErr w:type="spellStart"/>
+      <w:r>
+        <w:t>vào</w:t>
+      </w:r>
+      <w:proofErr w:type="spellEnd"/>
+      <w:r>
+        <w:t xml:space="preserve"> </w:t>
+      </w:r>
+      <w:proofErr w:type="spellStart"/>
+      <w:r>
+        <w:t>trong</w:t>
+      </w:r>
+      <w:proofErr w:type="spellEnd"/>
+      <w:r>
+        <w:t xml:space="preserve"> /</w:t>
+      </w:r>
+      <w:proofErr w:type="spellStart"/>
+      <w:r>
+        <w:t>usr</w:t>
+      </w:r>
+      <w:proofErr w:type="spellEnd"/>
+      <w:r>
+        <w:t xml:space="preserve">/bin/lib </w:t>
+      </w:r>
+      <w:proofErr w:type="spellStart"/>
+      <w:r>
+        <w:t>để</w:t>
+      </w:r>
+      <w:proofErr w:type="spellEnd"/>
+      <w:r>
+        <w:t xml:space="preserve"> </w:t>
+      </w:r>
+      <w:proofErr w:type="spellStart"/>
+      <w:r>
+        <w:t>xem</w:t>
+      </w:r>
+      <w:proofErr w:type="spellEnd"/>
+      <w:r>
+        <w:t xml:space="preserve"> </w:t>
+      </w:r>
+      <w:proofErr w:type="spellStart"/>
+      <w:r>
+        <w:t>đã</w:t>
+      </w:r>
+      <w:proofErr w:type="spellEnd"/>
+      <w:r>
+        <w:t xml:space="preserve"> </w:t>
+      </w:r>
+      <w:proofErr w:type="spellStart"/>
+      <w:r>
+        <w:t>cài</w:t>
+      </w:r>
+      <w:proofErr w:type="spellEnd"/>
+      <w:r>
+        <w:t xml:space="preserve"> </w:t>
+      </w:r>
+      <w:proofErr w:type="spellStart"/>
+      <w:r>
+        <w:t>thành</w:t>
+      </w:r>
+      <w:proofErr w:type="spellEnd"/>
+      <w:r>
+        <w:t xml:space="preserve"> </w:t>
+      </w:r>
+      <w:proofErr w:type="spellStart"/>
+      <w:r>
+        <w:t>công</w:t>
+      </w:r>
+      <w:proofErr w:type="spellEnd"/>
+      <w:r>
+        <w:t xml:space="preserve"> </w:t>
+      </w:r>
+      <w:proofErr w:type="spellStart"/>
+      <w:r>
+        <w:t>chưa</w:t>
+      </w:r>
+      <w:proofErr w:type="spellEnd"/>
+      <w:r>
+        <w:t>:</w:t>
+      </w:r>
+    </w:p>
+    <w:p>
+      <w:pPr>
+        <w:pStyle w:val="ListParagraph"/>
+        <w:ind w:left="1440"/>
+      </w:pPr>
+      <w:r>
+        <w:rPr>
+          <w:noProof/>
+        </w:rPr>
+        <w:drawing>
+          <wp:inline distT="0" distB="0" distL="0" distR="0" wp14:anchorId="30B45B18" wp14:editId="604E6E32">
+            <wp:extent cx="5191125" cy="590550"/>
+            <wp:effectExtent l="0" t="0" r="9525" b="0"/>
+            <wp:docPr id="6" name="Picture 6"/>
+            <wp:cNvGraphicFramePr>
+              <a:graphicFrameLocks xmlns:a="http://schemas.openxmlformats.org/drawingml/2006/main" noChangeAspect="1"/>
+            </wp:cNvGraphicFramePr>
+            <a:graphic xmlns:a="http://schemas.openxmlformats.org/drawingml/2006/main">
+              <a:graphicData uri="http://schemas.openxmlformats.org/drawingml/2006/picture">
+                <pic:pic xmlns:pic="http://schemas.openxmlformats.org/drawingml/2006/picture">
+                  <pic:nvPicPr>
+                    <pic:cNvPr id="1" name=""/>
+                    <pic:cNvPicPr/>
+                  </pic:nvPicPr>
+                  <pic:blipFill>
+                    <a:blip r:embed="rId11"/>
+                    <a:stretch>
+                      <a:fillRect/>
+                    </a:stretch>
+                  </pic:blipFill>
+                  <pic:spPr>
+                    <a:xfrm>
+                      <a:off x="0" y="0"/>
+                      <a:ext cx="5191125" cy="590550"/>
+                    </a:xfrm>
+                    <a:prstGeom prst="rect">
+                      <a:avLst/>
+                    </a:prstGeom>
+                  </pic:spPr>
+                </pic:pic>
+              </a:graphicData>
+            </a:graphic>
+          </wp:inline>
+        </w:drawing>
+      </w:r>
+    </w:p>
+    <w:p>
+      <w:pPr>
+        <w:pStyle w:val="ListParagraph"/>
+        <w:ind w:left="1440"/>
+      </w:pPr>
+      <w:proofErr w:type="spellStart"/>
+      <w:r>
+        <w:t>Nếu</w:t>
+      </w:r>
+      <w:proofErr w:type="spellEnd"/>
+      <w:r>
+        <w:t xml:space="preserve"> </w:t>
+      </w:r>
+      <w:proofErr w:type="spellStart"/>
+      <w:r>
+        <w:t>cài</w:t>
+      </w:r>
+      <w:proofErr w:type="spellEnd"/>
+      <w:r>
+        <w:t xml:space="preserve"> </w:t>
+      </w:r>
+      <w:proofErr w:type="spellStart"/>
+      <w:r>
+        <w:t>thành</w:t>
+      </w:r>
+      <w:proofErr w:type="spellEnd"/>
+      <w:r>
+        <w:t xml:space="preserve"> </w:t>
+      </w:r>
+      <w:proofErr w:type="spellStart"/>
+      <w:r>
+        <w:t>công</w:t>
+      </w:r>
+      <w:proofErr w:type="spellEnd"/>
+      <w:r>
+        <w:t xml:space="preserve"> </w:t>
+      </w:r>
+      <w:proofErr w:type="spellStart"/>
+      <w:r>
+        <w:t>thì</w:t>
+      </w:r>
+      <w:proofErr w:type="spellEnd"/>
+      <w:r>
+        <w:t xml:space="preserve"> </w:t>
+      </w:r>
+      <w:proofErr w:type="spellStart"/>
+      <w:r>
+        <w:t>trong</w:t>
+      </w:r>
+      <w:proofErr w:type="spellEnd"/>
+      <w:r>
+        <w:t xml:space="preserve"> /</w:t>
+      </w:r>
+      <w:proofErr w:type="spellStart"/>
+      <w:r>
+        <w:t>usr</w:t>
+      </w:r>
+      <w:proofErr w:type="spellEnd"/>
+      <w:r>
+        <w:t xml:space="preserve">/bin/lib </w:t>
+      </w:r>
+      <w:proofErr w:type="spellStart"/>
+      <w:r>
+        <w:t>sẽ</w:t>
+      </w:r>
+      <w:proofErr w:type="spellEnd"/>
+      <w:r>
+        <w:t xml:space="preserve"> </w:t>
+      </w:r>
+      <w:proofErr w:type="spellStart"/>
+      <w:r>
+        <w:t>chứa</w:t>
+      </w:r>
+      <w:proofErr w:type="spellEnd"/>
+      <w:r>
+        <w:t xml:space="preserve"> </w:t>
+      </w:r>
+      <w:proofErr w:type="spellStart"/>
+      <w:r>
+        <w:t>các</w:t>
+      </w:r>
+      <w:proofErr w:type="spellEnd"/>
+      <w:r>
+        <w:t xml:space="preserve"> file </w:t>
+      </w:r>
+      <w:proofErr w:type="spellStart"/>
+      <w:r>
+        <w:t>của</w:t>
+      </w:r>
+      <w:proofErr w:type="spellEnd"/>
+      <w:r>
+        <w:t xml:space="preserve"> 729 </w:t>
+      </w:r>
+      <w:proofErr w:type="spellStart"/>
+      <w:r>
+        <w:t>như</w:t>
+      </w:r>
+      <w:proofErr w:type="spellEnd"/>
+      <w:r>
+        <w:t xml:space="preserve"> </w:t>
+      </w:r>
+      <w:proofErr w:type="spellStart"/>
+      <w:r>
+        <w:t>trong</w:t>
+      </w:r>
+      <w:proofErr w:type="spellEnd"/>
+      <w:r>
+        <w:t xml:space="preserve"> </w:t>
+      </w:r>
+      <w:proofErr w:type="spellStart"/>
+      <w:r>
+        <w:t>ảnh</w:t>
+      </w:r>
+      <w:proofErr w:type="spellEnd"/>
+    </w:p>
+    <w:p>
+      <w:pPr>
+        <w:pStyle w:val="ListParagraph"/>
+        <w:ind w:left="1440"/>
+      </w:pPr>
+    </w:p>
+    <w:p>
+      <w:pPr>
+        <w:pStyle w:val="ListParagraph"/>
+        <w:numPr>
+          <w:ilvl w:val="1"/>
+          <w:numId w:val="1"/>
+        </w:numPr>
+      </w:pPr>
+      <w:r>
+        <w:t xml:space="preserve">Export </w:t>
+      </w:r>
+      <w:proofErr w:type="spellStart"/>
+      <w:r>
+        <w:t>biế</w:t>
+      </w:r>
+      <w:r>
+        <w:t>n</w:t>
+      </w:r>
+      <w:proofErr w:type="spellEnd"/>
+      <w:r>
+        <w:t xml:space="preserve"> lib</w:t>
+      </w:r>
+      <w:r>
+        <w:t>: export LD_LIBRARY_PATH=/</w:t>
+      </w:r>
+      <w:proofErr w:type="spellStart"/>
+      <w:r>
+        <w:t>usr</w:t>
+      </w:r>
+      <w:proofErr w:type="spellEnd"/>
+      <w:r>
+        <w:t>/bin/lib</w:t>
+      </w:r>
+    </w:p>
+    <w:p>
+      <w:pPr>
+        <w:pStyle w:val="ListParagraph"/>
+        <w:numPr>
+          <w:ilvl w:val="2"/>
+          <w:numId w:val="1"/>
+        </w:numPr>
+        <w:rPr>
+          <w:sz w:val="16"/>
+          <w:szCs w:val="16"/>
+        </w:rPr>
+      </w:pPr>
+      <w:proofErr w:type="spellStart"/>
+      <w:r>
+        <w:rPr>
+          <w:sz w:val="16"/>
+          <w:szCs w:val="16"/>
+        </w:rPr>
+        <w:t>Tham</w:t>
+      </w:r>
+      <w:proofErr w:type="spellEnd"/>
+      <w:r>
+        <w:rPr>
+          <w:sz w:val="16"/>
+          <w:szCs w:val="16"/>
+        </w:rPr>
+        <w:t xml:space="preserve"> </w:t>
+      </w:r>
+      <w:proofErr w:type="spellStart"/>
+      <w:r>
+        <w:rPr>
+          <w:sz w:val="16"/>
+          <w:szCs w:val="16"/>
+        </w:rPr>
+        <w:t>khảo</w:t>
+      </w:r>
+      <w:proofErr w:type="spellEnd"/>
+      <w:r>
+        <w:rPr>
+          <w:sz w:val="16"/>
+          <w:szCs w:val="16"/>
+        </w:rPr>
+        <w:t xml:space="preserve"> link: </w:t>
+      </w:r>
+      <w:hyperlink r:id="rId12" w:history="1">
+        <w:r>
+          <w:rPr>
+            <w:rStyle w:val="Hyperlink"/>
+            <w:sz w:val="16"/>
+            <w:szCs w:val="16"/>
+          </w:rPr>
+          <w:t>https://stackoverflow.com/questions/39020599/cannot-open-shared-object-file-no-such-file-or-directory-error-while-there-is-f</w:t>
+        </w:r>
+      </w:hyperlink>
+    </w:p>
+    <w:p>
+      <w:pPr>
+        <w:pStyle w:val="ListParagraph"/>
+        <w:ind w:left="2160"/>
+      </w:pPr>
+    </w:p>
+    <w:p>
+      <w:pPr>
+        <w:pStyle w:val="ListParagraph"/>
+        <w:numPr>
+          <w:ilvl w:val="1"/>
+          <w:numId w:val="1"/>
+        </w:numPr>
+      </w:pPr>
+      <w:r>
+        <w:t xml:space="preserve">Build </w:t>
+      </w:r>
+      <w:proofErr w:type="spellStart"/>
+      <w:r>
+        <w:t>lại</w:t>
+      </w:r>
+      <w:proofErr w:type="spellEnd"/>
+      <w:r>
+        <w:t xml:space="preserve"> PJSIP </w:t>
+      </w:r>
+      <w:proofErr w:type="spellStart"/>
+      <w:r>
+        <w:t>để</w:t>
+      </w:r>
+      <w:proofErr w:type="spellEnd"/>
+      <w:r>
+        <w:t xml:space="preserve"> </w:t>
+      </w:r>
+      <w:proofErr w:type="spellStart"/>
+      <w:r>
+        <w:t>nhận</w:t>
+      </w:r>
+      <w:proofErr w:type="spellEnd"/>
+      <w:r>
+        <w:t xml:space="preserve"> codec G729:</w:t>
+      </w:r>
+      <w:bookmarkStart w:id="0" w:name="_GoBack"/>
+      <w:bookmarkEnd w:id="0"/>
+    </w:p>
+    <w:p>
+      <w:pPr>
+        <w:pStyle w:val="ListParagraph"/>
+        <w:ind w:left="1440"/>
+      </w:pPr>
+      <w:r>
+        <w:t xml:space="preserve">+ </w:t>
+      </w:r>
+      <w:proofErr w:type="spellStart"/>
+      <w:r>
+        <w:t>Chạy</w:t>
+      </w:r>
+      <w:proofErr w:type="spellEnd"/>
+      <w:r>
+        <w:t xml:space="preserve"> make clean </w:t>
+      </w:r>
+      <w:proofErr w:type="spellStart"/>
+      <w:r>
+        <w:t>để</w:t>
+      </w:r>
+      <w:proofErr w:type="spellEnd"/>
+      <w:r>
+        <w:t xml:space="preserve"> </w:t>
+      </w:r>
+      <w:proofErr w:type="spellStart"/>
+      <w:r>
+        <w:t>xóa</w:t>
+      </w:r>
+      <w:proofErr w:type="spellEnd"/>
+      <w:r>
+        <w:t xml:space="preserve"> </w:t>
+      </w:r>
+      <w:proofErr w:type="spellStart"/>
+      <w:r>
+        <w:t>hết</w:t>
+      </w:r>
+      <w:proofErr w:type="spellEnd"/>
+      <w:r>
+        <w:t xml:space="preserve"> </w:t>
+      </w:r>
+      <w:proofErr w:type="spellStart"/>
+      <w:r>
+        <w:t>các</w:t>
+      </w:r>
+      <w:proofErr w:type="spellEnd"/>
+      <w:r>
+        <w:t xml:space="preserve"> lib </w:t>
+      </w:r>
+      <w:proofErr w:type="spellStart"/>
+      <w:r>
+        <w:t>đang</w:t>
+      </w:r>
+      <w:proofErr w:type="spellEnd"/>
+      <w:r>
+        <w:t xml:space="preserve"> </w:t>
+      </w:r>
+      <w:proofErr w:type="spellStart"/>
+      <w:r>
+        <w:t>cài</w:t>
+      </w:r>
+      <w:proofErr w:type="spellEnd"/>
+    </w:p>
+    <w:p>
+      <w:pPr>
+        <w:pStyle w:val="ListParagraph"/>
+        <w:ind w:left="1440"/>
+      </w:pPr>
+      <w:r>
+        <w:t xml:space="preserve">+ </w:t>
+      </w:r>
+      <w:proofErr w:type="spellStart"/>
+      <w:proofErr w:type="gramStart"/>
+      <w:r>
+        <w:t>Chạy</w:t>
+      </w:r>
+      <w:proofErr w:type="spellEnd"/>
+      <w:r>
+        <w:t xml:space="preserve">  .</w:t>
+      </w:r>
+      <w:proofErr w:type="gramEnd"/>
+      <w:r>
+        <w:t>/configure –with-bcg729=/</w:t>
+      </w:r>
+      <w:proofErr w:type="spellStart"/>
+      <w:r>
+        <w:t>usr</w:t>
+      </w:r>
+      <w:proofErr w:type="spellEnd"/>
+      <w:r>
+        <w:t>/lib</w:t>
+      </w:r>
+      <w:r>
+        <w:t xml:space="preserve"> </w:t>
+      </w:r>
+      <w:proofErr w:type="spellStart"/>
+      <w:r>
+        <w:t>để</w:t>
+      </w:r>
+      <w:proofErr w:type="spellEnd"/>
+      <w:r>
+        <w:t xml:space="preserve"> PJSIP </w:t>
+      </w:r>
+      <w:proofErr w:type="spellStart"/>
+      <w:r>
+        <w:t>nhận</w:t>
+      </w:r>
+      <w:proofErr w:type="spellEnd"/>
+      <w:r>
+        <w:t xml:space="preserve"> </w:t>
+      </w:r>
+      <w:proofErr w:type="spellStart"/>
+      <w:r>
+        <w:t>đường</w:t>
+      </w:r>
+      <w:proofErr w:type="spellEnd"/>
+      <w:r>
+        <w:t xml:space="preserve"> </w:t>
+      </w:r>
+      <w:proofErr w:type="spellStart"/>
+      <w:r>
+        <w:t>dẫn</w:t>
+      </w:r>
+      <w:proofErr w:type="spellEnd"/>
+      <w:r>
+        <w:t xml:space="preserve"> </w:t>
+      </w:r>
+      <w:proofErr w:type="spellStart"/>
+      <w:r>
+        <w:t>của</w:t>
+      </w:r>
+      <w:proofErr w:type="spellEnd"/>
+      <w:r>
+        <w:t xml:space="preserve"> codec729</w:t>
+      </w:r>
+    </w:p>
+    <w:p>
+      <w:pPr>
+        <w:pStyle w:val="ListParagraph"/>
+        <w:ind w:left="1440"/>
+      </w:pPr>
+      <w:r>
+        <w:rPr>
+          <w:noProof/>
+        </w:rPr>
+        <w:drawing>
+          <wp:inline distT="0" distB="0" distL="0" distR="0" wp14:anchorId="562D6BB4" wp14:editId="1630E363">
+            <wp:extent cx="4235380" cy="312224"/>
+            <wp:effectExtent l="0" t="0" r="0" b="0"/>
+            <wp:docPr id="7" name="Picture 7"/>
+            <wp:cNvGraphicFramePr>
+              <a:graphicFrameLocks xmlns:a="http://schemas.openxmlformats.org/drawingml/2006/main" noChangeAspect="1"/>
+            </wp:cNvGraphicFramePr>
+            <a:graphic xmlns:a="http://schemas.openxmlformats.org/drawingml/2006/main">
+              <a:graphicData uri="http://schemas.openxmlformats.org/drawingml/2006/picture">
+                <pic:pic xmlns:pic="http://schemas.openxmlformats.org/drawingml/2006/picture">
+                  <pic:nvPicPr>
+                    <pic:cNvPr id="1" name=""/>
+                    <pic:cNvPicPr/>
+                  </pic:nvPicPr>
+                  <pic:blipFill>
+                    <a:blip r:embed="rId13"/>
+                    <a:stretch>
+                      <a:fillRect/>
+                    </a:stretch>
+                  </pic:blipFill>
+                  <pic:spPr>
+                    <a:xfrm>
+                      <a:off x="0" y="0"/>
+                      <a:ext cx="4450311" cy="328068"/>
+                    </a:xfrm>
+                    <a:prstGeom prst="rect">
+                      <a:avLst/>
+                    </a:prstGeom>
+                  </pic:spPr>
+                </pic:pic>
+              </a:graphicData>
+            </a:graphic>
+          </wp:inline>
+        </w:drawing>
+      </w:r>
+    </w:p>
+    <w:p>
+      <w:pPr>
+        <w:pStyle w:val="ListParagraph"/>
+        <w:ind w:left="1440"/>
+      </w:pPr>
+      <w:proofErr w:type="spellStart"/>
+      <w:r>
+        <w:t>Khi</w:t>
+      </w:r>
+      <w:proofErr w:type="spellEnd"/>
+      <w:r>
+        <w:t xml:space="preserve"> </w:t>
+      </w:r>
+      <w:proofErr w:type="spellStart"/>
+      <w:r>
+        <w:t>chạy</w:t>
+      </w:r>
+      <w:proofErr w:type="spellEnd"/>
+      <w:r>
+        <w:t xml:space="preserve"> </w:t>
+      </w:r>
+      <w:proofErr w:type="spellStart"/>
+      <w:r>
+        <w:t>xong</w:t>
+      </w:r>
+      <w:proofErr w:type="spellEnd"/>
+      <w:r>
+        <w:t xml:space="preserve"> </w:t>
+      </w:r>
+      <w:proofErr w:type="spellStart"/>
+      <w:r>
+        <w:t>lệnh</w:t>
+      </w:r>
+      <w:proofErr w:type="spellEnd"/>
+      <w:r>
+        <w:t xml:space="preserve"> </w:t>
+      </w:r>
+      <w:proofErr w:type="spellStart"/>
+      <w:r>
+        <w:t>này</w:t>
+      </w:r>
+      <w:proofErr w:type="spellEnd"/>
+      <w:r>
+        <w:t xml:space="preserve"> </w:t>
+      </w:r>
+      <w:proofErr w:type="spellStart"/>
+      <w:r>
+        <w:t>phải</w:t>
+      </w:r>
+      <w:proofErr w:type="spellEnd"/>
+      <w:r>
+        <w:t xml:space="preserve"> </w:t>
+      </w:r>
+      <w:proofErr w:type="spellStart"/>
+      <w:r>
+        <w:t>chú</w:t>
+      </w:r>
+      <w:proofErr w:type="spellEnd"/>
+      <w:r>
+        <w:t xml:space="preserve"> ý </w:t>
+      </w:r>
+      <w:proofErr w:type="spellStart"/>
+      <w:r>
+        <w:t>đọc</w:t>
+      </w:r>
+      <w:proofErr w:type="spellEnd"/>
+      <w:r>
+        <w:t xml:space="preserve"> log </w:t>
+      </w:r>
+      <w:proofErr w:type="spellStart"/>
+      <w:r>
+        <w:t>đầu</w:t>
+      </w:r>
+      <w:proofErr w:type="spellEnd"/>
+      <w:r>
+        <w:t xml:space="preserve"> </w:t>
+      </w:r>
+      <w:proofErr w:type="spellStart"/>
+      <w:r>
+        <w:t>ra</w:t>
+      </w:r>
+      <w:proofErr w:type="spellEnd"/>
+      <w:r>
+        <w:t xml:space="preserve"> </w:t>
+      </w:r>
+      <w:proofErr w:type="spellStart"/>
+      <w:r>
+        <w:t>xem</w:t>
+      </w:r>
+      <w:proofErr w:type="spellEnd"/>
+      <w:r>
+        <w:t xml:space="preserve"> </w:t>
+      </w:r>
+      <w:proofErr w:type="spellStart"/>
+      <w:r>
+        <w:t>đã</w:t>
+      </w:r>
+      <w:proofErr w:type="spellEnd"/>
+      <w:r>
+        <w:t xml:space="preserve"> add </w:t>
+      </w:r>
+      <w:proofErr w:type="spellStart"/>
+      <w:r>
+        <w:t>thành</w:t>
+      </w:r>
+      <w:proofErr w:type="spellEnd"/>
+      <w:r>
+        <w:t xml:space="preserve"> </w:t>
+      </w:r>
+      <w:proofErr w:type="spellStart"/>
+      <w:r>
+        <w:t>công</w:t>
+      </w:r>
+      <w:proofErr w:type="spellEnd"/>
+      <w:r>
+        <w:t xml:space="preserve"> </w:t>
+      </w:r>
+      <w:proofErr w:type="spellStart"/>
+      <w:r>
+        <w:t>đường</w:t>
+      </w:r>
+      <w:proofErr w:type="spellEnd"/>
+      <w:r>
+        <w:t xml:space="preserve"> </w:t>
+      </w:r>
+      <w:proofErr w:type="spellStart"/>
+      <w:r>
+        <w:t>dẫn</w:t>
+      </w:r>
+      <w:proofErr w:type="spellEnd"/>
+      <w:r>
+        <w:t xml:space="preserve"> </w:t>
+      </w:r>
+      <w:proofErr w:type="spellStart"/>
+      <w:r>
+        <w:t>chưa</w:t>
+      </w:r>
+      <w:proofErr w:type="spellEnd"/>
+      <w:r>
+        <w:t xml:space="preserve">. </w:t>
+      </w:r>
+      <w:proofErr w:type="spellStart"/>
+      <w:r>
+        <w:t>Nếu</w:t>
+      </w:r>
+      <w:proofErr w:type="spellEnd"/>
+      <w:r>
+        <w:t xml:space="preserve"> add </w:t>
+      </w:r>
+      <w:proofErr w:type="spellStart"/>
+      <w:r>
+        <w:t>thành</w:t>
+      </w:r>
+      <w:proofErr w:type="spellEnd"/>
+      <w:r>
+        <w:t xml:space="preserve"> </w:t>
+      </w:r>
+      <w:proofErr w:type="spellStart"/>
+      <w:r>
+        <w:t>công</w:t>
+      </w:r>
+      <w:proofErr w:type="spellEnd"/>
+      <w:r>
+        <w:t xml:space="preserve"> </w:t>
+      </w:r>
+      <w:proofErr w:type="spellStart"/>
+      <w:r>
+        <w:t>thì</w:t>
+      </w:r>
+      <w:proofErr w:type="spellEnd"/>
+      <w:r>
+        <w:t xml:space="preserve"> </w:t>
+      </w:r>
+      <w:proofErr w:type="spellStart"/>
+      <w:r>
+        <w:t>sẽ</w:t>
+      </w:r>
+      <w:proofErr w:type="spellEnd"/>
+      <w:r>
+        <w:t xml:space="preserve"> </w:t>
+      </w:r>
+      <w:proofErr w:type="spellStart"/>
+      <w:r>
+        <w:t>xuất</w:t>
+      </w:r>
+      <w:proofErr w:type="spellEnd"/>
+      <w:r>
+        <w:t xml:space="preserve"> </w:t>
+      </w:r>
+      <w:proofErr w:type="spellStart"/>
+      <w:r>
+        <w:t>hiện</w:t>
+      </w:r>
+      <w:proofErr w:type="spellEnd"/>
+      <w:r>
+        <w:t xml:space="preserve"> </w:t>
+      </w:r>
+      <w:proofErr w:type="spellStart"/>
+      <w:r>
+        <w:t>dòng</w:t>
+      </w:r>
+      <w:proofErr w:type="spellEnd"/>
+      <w:r>
+        <w:t xml:space="preserve"> </w:t>
+      </w:r>
+      <w:proofErr w:type="spellStart"/>
+      <w:r>
+        <w:t>thông</w:t>
+      </w:r>
+      <w:proofErr w:type="spellEnd"/>
+      <w:r>
+        <w:t xml:space="preserve"> </w:t>
+      </w:r>
+      <w:proofErr w:type="spellStart"/>
+      <w:r>
+        <w:t>báo</w:t>
+      </w:r>
+      <w:proofErr w:type="spellEnd"/>
+      <w:r>
+        <w:t xml:space="preserve"> </w:t>
+      </w:r>
+      <w:proofErr w:type="spellStart"/>
+      <w:r>
+        <w:t>sau</w:t>
+      </w:r>
+      <w:proofErr w:type="spellEnd"/>
+      <w:r>
+        <w:t xml:space="preserve"> </w:t>
+      </w:r>
+      <w:proofErr w:type="spellStart"/>
+      <w:r>
+        <w:t>trong</w:t>
+      </w:r>
+      <w:proofErr w:type="spellEnd"/>
+      <w:r>
+        <w:t xml:space="preserve"> log:</w:t>
+      </w:r>
+    </w:p>
+    <w:p>
+      <w:pPr>
+        <w:pStyle w:val="ListParagraph"/>
+        <w:ind w:left="1440"/>
+      </w:pPr>
+      <w:r>
+        <w:rPr>
+          <w:noProof/>
+        </w:rPr>
+        <w:drawing>
+          <wp:inline distT="0" distB="0" distL="0" distR="0" wp14:anchorId="79015063" wp14:editId="73B47D2E">
+            <wp:extent cx="2919046" cy="405562"/>
+            <wp:effectExtent l="0" t="0" r="0" b="0"/>
+            <wp:docPr id="9" name="Picture 9"/>
+            <wp:cNvGraphicFramePr>
+              <a:graphicFrameLocks xmlns:a="http://schemas.openxmlformats.org/drawingml/2006/main" noChangeAspect="1"/>
+            </wp:cNvGraphicFramePr>
+            <a:graphic xmlns:a="http://schemas.openxmlformats.org/drawingml/2006/main">
+              <a:graphicData uri="http://schemas.openxmlformats.org/drawingml/2006/picture">
+                <pic:pic xmlns:pic="http://schemas.openxmlformats.org/drawingml/2006/picture">
+                  <pic:nvPicPr>
+                    <pic:cNvPr id="1" name=""/>
+                    <pic:cNvPicPr/>
+                  </pic:nvPicPr>
+                  <pic:blipFill>
+                    <a:blip r:embed="rId14"/>
+                    <a:stretch>
+                      <a:fillRect/>
+                    </a:stretch>
+                  </pic:blipFill>
+                  <pic:spPr>
+                    <a:xfrm>
+                      <a:off x="0" y="0"/>
+                      <a:ext cx="2974555" cy="413274"/>
+                    </a:xfrm>
+                    <a:prstGeom prst="rect">
+                      <a:avLst/>
+                    </a:prstGeom>
+                  </pic:spPr>
+                </pic:pic>
+              </a:graphicData>
+            </a:graphic>
+          </wp:inline>
+        </w:drawing>
+      </w:r>
+    </w:p>
+    <w:p>
+      <w:pPr>
+        <w:pStyle w:val="ListParagraph"/>
+        <w:ind w:left="1440"/>
+      </w:pPr>
+      <w:proofErr w:type="spellStart"/>
+      <w:r>
+        <w:t>Nếu</w:t>
+      </w:r>
+      <w:proofErr w:type="spellEnd"/>
+      <w:r>
+        <w:t xml:space="preserve"> </w:t>
+      </w:r>
+      <w:proofErr w:type="spellStart"/>
+      <w:r>
+        <w:t>không</w:t>
+      </w:r>
+      <w:proofErr w:type="spellEnd"/>
+      <w:r>
+        <w:t xml:space="preserve"> </w:t>
+      </w:r>
+      <w:proofErr w:type="spellStart"/>
+      <w:r>
+        <w:t>thành</w:t>
+      </w:r>
+      <w:proofErr w:type="spellEnd"/>
+      <w:r>
+        <w:t xml:space="preserve"> </w:t>
+      </w:r>
+      <w:proofErr w:type="spellStart"/>
+      <w:r>
+        <w:t>công</w:t>
+      </w:r>
+      <w:proofErr w:type="spellEnd"/>
+      <w:r>
+        <w:t xml:space="preserve"> </w:t>
+      </w:r>
+      <w:proofErr w:type="spellStart"/>
+      <w:r>
+        <w:t>thì</w:t>
+      </w:r>
+      <w:proofErr w:type="spellEnd"/>
+      <w:r>
+        <w:t xml:space="preserve"> log </w:t>
+      </w:r>
+      <w:proofErr w:type="spellStart"/>
+      <w:r>
+        <w:t>sẽ</w:t>
+      </w:r>
+      <w:proofErr w:type="spellEnd"/>
+      <w:r>
+        <w:t xml:space="preserve"> </w:t>
+      </w:r>
+      <w:proofErr w:type="spellStart"/>
+      <w:r>
+        <w:t>báo</w:t>
+      </w:r>
+      <w:proofErr w:type="spellEnd"/>
+      <w:r>
+        <w:t xml:space="preserve"> </w:t>
+      </w:r>
+      <w:proofErr w:type="spellStart"/>
+      <w:r>
+        <w:t>là</w:t>
+      </w:r>
+      <w:proofErr w:type="spellEnd"/>
+      <w:r>
+        <w:t xml:space="preserve"> bcg729 usability… no: </w:t>
+      </w:r>
+    </w:p>
+    <w:p>
+      <w:pPr>
+        <w:pStyle w:val="ListParagraph"/>
+        <w:ind w:left="1440"/>
+      </w:pPr>
+      <w:r>
+        <w:rPr>
+          <w:noProof/>
+        </w:rPr>
+        <w:drawing>
+          <wp:inline distT="0" distB="0" distL="0" distR="0" wp14:anchorId="338896A8" wp14:editId="0050EF33">
+            <wp:extent cx="3893736" cy="764187"/>
+            <wp:effectExtent l="0" t="0" r="0" b="0"/>
+            <wp:docPr id="8" name="Picture 8"/>
+            <wp:cNvGraphicFramePr>
+              <a:graphicFrameLocks xmlns:a="http://schemas.openxmlformats.org/drawingml/2006/main" noChangeAspect="1"/>
+            </wp:cNvGraphicFramePr>
+            <a:graphic xmlns:a="http://schemas.openxmlformats.org/drawingml/2006/main">
+              <a:graphicData uri="http://schemas.openxmlformats.org/drawingml/2006/picture">
+                <pic:pic xmlns:pic="http://schemas.openxmlformats.org/drawingml/2006/picture">
+                  <pic:nvPicPr>
+                    <pic:cNvPr id="1" name=""/>
+                    <pic:cNvPicPr/>
+                  </pic:nvPicPr>
+                  <pic:blipFill>
+                    <a:blip r:embed="rId15"/>
+                    <a:stretch>
+                      <a:fillRect/>
+                    </a:stretch>
+                  </pic:blipFill>
+                  <pic:spPr>
+                    <a:xfrm>
+                      <a:off x="0" y="0"/>
+                      <a:ext cx="3972614" cy="779668"/>
+                    </a:xfrm>
+                    <a:prstGeom prst="rect">
+                      <a:avLst/>
+                    </a:prstGeom>
+                  </pic:spPr>
+                </pic:pic>
+              </a:graphicData>
+            </a:graphic>
+          </wp:inline>
+        </w:drawing>
+      </w:r>
+    </w:p>
+    <w:p>
+      <w:pPr>
+        <w:pStyle w:val="ListParagraph"/>
+        <w:ind w:left="1440"/>
+      </w:pPr>
+      <w:proofErr w:type="spellStart"/>
+      <w:r>
+        <w:t>phải</w:t>
+      </w:r>
+      <w:proofErr w:type="spellEnd"/>
+      <w:r>
+        <w:t xml:space="preserve"> check </w:t>
+      </w:r>
+      <w:proofErr w:type="spellStart"/>
+      <w:r>
+        <w:t>lại</w:t>
+      </w:r>
+      <w:proofErr w:type="spellEnd"/>
+      <w:r>
+        <w:t xml:space="preserve"> </w:t>
+      </w:r>
+      <w:proofErr w:type="spellStart"/>
+      <w:r>
+        <w:t>từ</w:t>
+      </w:r>
+      <w:proofErr w:type="spellEnd"/>
+      <w:r>
+        <w:t xml:space="preserve"> </w:t>
+      </w:r>
+      <w:proofErr w:type="spellStart"/>
+      <w:r>
+        <w:t>phần</w:t>
+      </w:r>
+      <w:proofErr w:type="spellEnd"/>
+      <w:r>
+        <w:t xml:space="preserve"> </w:t>
+      </w:r>
+      <w:proofErr w:type="spellStart"/>
+      <w:r>
+        <w:t>trên</w:t>
+      </w:r>
+      <w:proofErr w:type="spellEnd"/>
+      <w:r>
+        <w:t xml:space="preserve"> </w:t>
+      </w:r>
+      <w:proofErr w:type="spellStart"/>
+      <w:r>
+        <w:t>để</w:t>
+      </w:r>
+      <w:proofErr w:type="spellEnd"/>
+      <w:r>
+        <w:t xml:space="preserve"> </w:t>
+      </w:r>
+      <w:proofErr w:type="spellStart"/>
+      <w:r>
+        <w:t>xem</w:t>
+      </w:r>
+      <w:proofErr w:type="spellEnd"/>
+      <w:r>
+        <w:t>.</w:t>
+      </w:r>
+    </w:p>
+    <w:p>
+      <w:pPr>
+        <w:pStyle w:val="ListParagraph"/>
+        <w:ind w:left="1440"/>
+      </w:pPr>
+    </w:p>
+    <w:p>
+      <w:pPr>
+        <w:pStyle w:val="ListParagraph"/>
+        <w:numPr>
+          <w:ilvl w:val="1"/>
+          <w:numId w:val="1"/>
+        </w:numPr>
+      </w:pPr>
+      <w:proofErr w:type="spellStart"/>
+      <w:r>
+        <w:t>Sửa</w:t>
+      </w:r>
+      <w:proofErr w:type="spellEnd"/>
+      <w:r>
+        <w:t xml:space="preserve"> </w:t>
+      </w:r>
+      <w:proofErr w:type="spellStart"/>
+      <w:r>
+        <w:t>trong</w:t>
+      </w:r>
+      <w:proofErr w:type="spellEnd"/>
+      <w:r>
+        <w:t xml:space="preserve"> file: </w:t>
+      </w:r>
+      <w:proofErr w:type="spellStart"/>
+      <w:r>
+        <w:t>pjlib</w:t>
+      </w:r>
+      <w:proofErr w:type="spellEnd"/>
+      <w:r>
+        <w:t>/include/</w:t>
+      </w:r>
+      <w:proofErr w:type="spellStart"/>
+      <w:r>
+        <w:t>pj</w:t>
+      </w:r>
+      <w:proofErr w:type="spellEnd"/>
+      <w:r>
+        <w:t>/</w:t>
+      </w:r>
+      <w:proofErr w:type="spellStart"/>
+      <w:r>
+        <w:t>config_site.</w:t>
+      </w:r>
+      <w:proofErr w:type="gramStart"/>
+      <w:r>
+        <w:t>h</w:t>
+      </w:r>
+      <w:proofErr w:type="spellEnd"/>
+      <w:r>
+        <w:t xml:space="preserve"> ,</w:t>
+      </w:r>
+      <w:proofErr w:type="gramEnd"/>
+      <w:r>
+        <w:t xml:space="preserve"> </w:t>
+      </w:r>
+      <w:proofErr w:type="spellStart"/>
+      <w:r>
+        <w:t>thêm</w:t>
+      </w:r>
+      <w:proofErr w:type="spellEnd"/>
+      <w:r>
+        <w:t xml:space="preserve"> </w:t>
+      </w:r>
+      <w:proofErr w:type="spellStart"/>
+      <w:r>
+        <w:t>dòng</w:t>
+      </w:r>
+      <w:proofErr w:type="spellEnd"/>
+      <w:r>
+        <w:t xml:space="preserve"> define </w:t>
+      </w:r>
+      <w:proofErr w:type="spellStart"/>
+      <w:r>
+        <w:t>sau</w:t>
+      </w:r>
+      <w:proofErr w:type="spellEnd"/>
+      <w:r>
+        <w:t>:</w:t>
+      </w:r>
+    </w:p>
+    <w:p>
+      <w:pPr>
+        <w:pStyle w:val="ListParagraph"/>
+        <w:ind w:left="1440"/>
+      </w:pPr>
+      <w:r>
+        <w:rPr>
+          <w:noProof/>
+        </w:rPr>
+        <w:drawing>
+          <wp:inline distT="0" distB="0" distL="0" distR="0" wp14:anchorId="7390284E" wp14:editId="5E3498F3">
+            <wp:extent cx="1728316" cy="228268"/>
+            <wp:effectExtent l="0" t="0" r="5715" b="635"/>
+            <wp:docPr id="10" name="Picture 10"/>
+            <wp:cNvGraphicFramePr>
+              <a:graphicFrameLocks xmlns:a="http://schemas.openxmlformats.org/drawingml/2006/main" noChangeAspect="1"/>
+            </wp:cNvGraphicFramePr>
+            <a:graphic xmlns:a="http://schemas.openxmlformats.org/drawingml/2006/main">
+              <a:graphicData uri="http://schemas.openxmlformats.org/drawingml/2006/picture">
+                <pic:pic xmlns:pic="http://schemas.openxmlformats.org/drawingml/2006/picture">
+                  <pic:nvPicPr>
+                    <pic:cNvPr id="1" name=""/>
+                    <pic:cNvPicPr/>
+                  </pic:nvPicPr>
+                  <pic:blipFill>
+                    <a:blip r:embed="rId16"/>
+                    <a:stretch>
+                      <a:fillRect/>
+                    </a:stretch>
+                  </pic:blipFill>
+                  <pic:spPr>
+                    <a:xfrm>
+                      <a:off x="0" y="0"/>
+                      <a:ext cx="1808111" cy="238807"/>
+                    </a:xfrm>
+                    <a:prstGeom prst="rect">
+                      <a:avLst/>
+                    </a:prstGeom>
+                  </pic:spPr>
+                </pic:pic>
+              </a:graphicData>
+            </a:graphic>
+          </wp:inline>
+        </w:drawing>
+      </w:r>
+    </w:p>
+    <w:p>
+      <w:pPr>
+        <w:pStyle w:val="ListParagraph"/>
+        <w:numPr>
+          <w:ilvl w:val="1"/>
+          <w:numId w:val="1"/>
+        </w:numPr>
+      </w:pPr>
+      <w:proofErr w:type="spellStart"/>
+      <w:r>
+        <w:t>Chạy</w:t>
+      </w:r>
+      <w:proofErr w:type="spellEnd"/>
+      <w:r>
+        <w:t xml:space="preserve"> make dep &amp;&amp; make</w:t>
+      </w:r>
+    </w:p>
+    <w:p>
+      <w:pPr>
+        <w:pStyle w:val="ListParagraph"/>
+        <w:numPr>
+          <w:ilvl w:val="1"/>
+          <w:numId w:val="1"/>
+        </w:numPr>
+      </w:pPr>
+      <w:proofErr w:type="spellStart"/>
+      <w:r>
+        <w:t>Chạy</w:t>
+      </w:r>
+      <w:proofErr w:type="spellEnd"/>
+      <w:r>
+        <w:t xml:space="preserve"> </w:t>
+      </w:r>
+      <w:proofErr w:type="spellStart"/>
+      <w:r>
+        <w:t>sudo</w:t>
+      </w:r>
+      <w:proofErr w:type="spellEnd"/>
+      <w:r>
+        <w:t xml:space="preserve"> make install</w:t>
+      </w:r>
+    </w:p>
+    <w:p>
+      <w:pPr>
+        <w:pStyle w:val="ListParagraph"/>
+        <w:ind w:left="1440"/>
+        <w:rPr>
+          <w:sz w:val="16"/>
+          <w:szCs w:val="16"/>
+        </w:rPr>
+      </w:pPr>
+      <w:proofErr w:type="spellStart"/>
+      <w:r>
+        <w:rPr>
+          <w:sz w:val="16"/>
+          <w:szCs w:val="16"/>
+        </w:rPr>
+        <w:t>Tham</w:t>
+      </w:r>
+      <w:proofErr w:type="spellEnd"/>
+      <w:r>
+        <w:rPr>
+          <w:sz w:val="16"/>
+          <w:szCs w:val="16"/>
+        </w:rPr>
+        <w:t xml:space="preserve"> </w:t>
+      </w:r>
+      <w:proofErr w:type="spellStart"/>
+      <w:r>
+        <w:rPr>
+          <w:sz w:val="16"/>
+          <w:szCs w:val="16"/>
+        </w:rPr>
+        <w:t>khảo</w:t>
+      </w:r>
+      <w:proofErr w:type="spellEnd"/>
+      <w:r>
+        <w:rPr>
+          <w:sz w:val="16"/>
+          <w:szCs w:val="16"/>
+        </w:rPr>
+        <w:t xml:space="preserve"> </w:t>
+      </w:r>
+      <w:proofErr w:type="spellStart"/>
+      <w:r>
+        <w:rPr>
+          <w:sz w:val="16"/>
+          <w:szCs w:val="16"/>
+        </w:rPr>
+        <w:t>phần</w:t>
+      </w:r>
+      <w:proofErr w:type="spellEnd"/>
+      <w:r>
+        <w:rPr>
+          <w:sz w:val="16"/>
+          <w:szCs w:val="16"/>
+        </w:rPr>
+        <w:t xml:space="preserve"> </w:t>
+      </w:r>
+      <w:proofErr w:type="spellStart"/>
+      <w:r>
+        <w:rPr>
+          <w:sz w:val="16"/>
+          <w:szCs w:val="16"/>
+        </w:rPr>
+        <w:t>sửa</w:t>
+      </w:r>
+      <w:proofErr w:type="spellEnd"/>
+      <w:r>
+        <w:rPr>
+          <w:sz w:val="16"/>
+          <w:szCs w:val="16"/>
+        </w:rPr>
+        <w:t xml:space="preserve"> Make file: https://stackoverflow.com/questions/12054858/add-so-and-a-libraries-to-makefile</w:t>
+      </w:r>
+    </w:p>
+    <w:p>
+      <w:pPr>
+        <w:pStyle w:val="ListParagraph"/>
+        <w:ind w:left="1440"/>
+        <w:rPr>
+          <w:b/>
+        </w:rPr>
+      </w:pPr>
     </w:p>
     <w:sectPr>
       <w:pgSz w:w="12240" w:h="15840"/>
@@ -3030,6 +4476,17 @@
       <w:contextualSpacing/>
     </w:pPr>
   </w:style>
+  <w:style w:type="character" w:styleId="Hyperlink">
+    <w:name w:val="Hyperlink"/>
+    <w:basedOn w:val="DefaultParagraphFont"/>
+    <w:uiPriority w:val="99"/>
+    <w:unhideWhenUsed/>
+    <w:rsid w:val="00837C0B"/>
+    <w:rPr>
+      <w:color w:val="0563C1" w:themeColor="hyperlink"/>
+      <w:u w:val="single"/>
+    </w:rPr>
+  </w:style>
 </w:styles>
 </file>
 

</xml_diff>